<commit_message>
PV_W_H trials error corrected
</commit_message>
<xml_diff>
--- a/Memoria TFM - Héctor Moreno.docx
+++ b/Memoria TFM - Héctor Moreno.docx
@@ -106,19 +106,10 @@
           <w:sz w:val="52"/>
           <w:szCs w:val="52"/>
         </w:rPr>
-        <w:t xml:space="preserve">parativa de algoritmos para energías renovables basados en Deep </w:t>
-      </w:r>
-      <w:proofErr w:type="spellStart"/>
-      <w:r>
-        <w:rPr>
-          <w:sz w:val="52"/>
-          <w:szCs w:val="52"/>
-        </w:rPr>
-        <w:t>Learning</w:t>
+        <w:t>parativa de algoritmos para energías renovables basados en Deep Learning</w:t>
       </w:r>
       <w:bookmarkStart w:id="0" w:name="_30j0zll" w:colFirst="0" w:colLast="0"/>
       <w:bookmarkEnd w:id="0"/>
-      <w:proofErr w:type="spellEnd"/>
     </w:p>
     <w:p>
       <w:pPr>
@@ -205,8 +196,6 @@
       </w:r>
     </w:p>
     <w:p>
-      <w:bookmarkStart w:id="6" w:name="_1t3h5sf" w:colFirst="0" w:colLast="0"/>
-      <w:bookmarkEnd w:id="6"/>
       <w:r>
         <w:br w:type="page"/>
       </w:r>
@@ -249,8 +238,6 @@
           <w:i/>
         </w:rPr>
       </w:pPr>
-      <w:bookmarkStart w:id="7" w:name="_4d34og8" w:colFirst="0" w:colLast="0"/>
-      <w:bookmarkEnd w:id="7"/>
       <w:r>
         <w:t>Resumen</w:t>
       </w:r>
@@ -311,8 +298,8 @@
           <w:szCs w:val="32"/>
         </w:rPr>
       </w:pPr>
-      <w:bookmarkStart w:id="8" w:name="_2s8eyo1" w:colFirst="0" w:colLast="0"/>
-      <w:bookmarkEnd w:id="8"/>
+      <w:bookmarkStart w:id="6" w:name="_2s8eyo1" w:colFirst="0" w:colLast="0"/>
+      <w:bookmarkEnd w:id="6"/>
       <w:r>
         <w:rPr>
           <w:sz w:val="32"/>
@@ -356,970 +343,14 @@
           <w:r>
             <w:fldChar w:fldCharType="separate"/>
           </w:r>
-          <w:hyperlink w:anchor="_1t3h5sf">
-            <w:r>
-              <w:rPr>
-                <w:b/>
-                <w:color w:val="000000"/>
-              </w:rPr>
-              <w:t>Nota del autor (para publicaciones profesionales)</w:t>
-            </w:r>
-            <w:r>
-              <w:rPr>
-                <w:b/>
-                <w:color w:val="000000"/>
-              </w:rPr>
-              <w:tab/>
-              <w:t>1</w:t>
-            </w:r>
-          </w:hyperlink>
-        </w:p>
-        <w:p>
-          <w:pPr>
-            <w:widowControl w:val="0"/>
-            <w:tabs>
-              <w:tab w:val="right" w:leader="dot" w:pos="12000"/>
-            </w:tabs>
-            <w:spacing w:before="60" w:line="240" w:lineRule="auto"/>
+          <w:r>
             <w:rPr>
-              <w:rFonts w:ascii="Arial" w:eastAsia="Arial" w:hAnsi="Arial" w:cs="Arial"/>
               <w:b/>
-              <w:color w:val="000000"/>
-              <w:sz w:val="22"/>
-              <w:szCs w:val="22"/>
+              <w:bCs/>
+              <w:noProof/>
             </w:rPr>
-          </w:pPr>
-          <w:hyperlink w:anchor="_4d34og8">
-            <w:r>
-              <w:rPr>
-                <w:b/>
-                <w:color w:val="000000"/>
-              </w:rPr>
-              <w:t>Resumen (para publicaciones profesionales)</w:t>
-            </w:r>
-            <w:r>
-              <w:rPr>
-                <w:b/>
-                <w:color w:val="000000"/>
-              </w:rPr>
-              <w:tab/>
-              <w:t>2</w:t>
-            </w:r>
-          </w:hyperlink>
-        </w:p>
-        <w:p>
-          <w:pPr>
-            <w:widowControl w:val="0"/>
-            <w:tabs>
-              <w:tab w:val="right" w:leader="dot" w:pos="12000"/>
-            </w:tabs>
-            <w:spacing w:before="60" w:line="240" w:lineRule="auto"/>
-            <w:rPr>
-              <w:rFonts w:ascii="Arial" w:eastAsia="Arial" w:hAnsi="Arial" w:cs="Arial"/>
-              <w:b/>
-              <w:color w:val="000000"/>
-              <w:sz w:val="22"/>
-              <w:szCs w:val="22"/>
-            </w:rPr>
-          </w:pPr>
-          <w:hyperlink w:anchor="_m6zg65bpini6">
-            <w:r>
-              <w:rPr>
-                <w:b/>
-                <w:color w:val="000000"/>
-              </w:rPr>
-              <w:t>1. Introducción</w:t>
-            </w:r>
-            <w:r>
-              <w:rPr>
-                <w:b/>
-                <w:color w:val="000000"/>
-              </w:rPr>
-              <w:tab/>
-              <w:t>4</w:t>
-            </w:r>
-          </w:hyperlink>
-        </w:p>
-        <w:p>
-          <w:pPr>
-            <w:widowControl w:val="0"/>
-            <w:tabs>
-              <w:tab w:val="right" w:leader="dot" w:pos="12000"/>
-            </w:tabs>
-            <w:spacing w:before="60" w:line="240" w:lineRule="auto"/>
-            <w:ind w:left="360"/>
-            <w:rPr>
-              <w:rFonts w:ascii="Arial" w:eastAsia="Arial" w:hAnsi="Arial" w:cs="Arial"/>
-              <w:color w:val="000000"/>
-              <w:sz w:val="22"/>
-              <w:szCs w:val="22"/>
-            </w:rPr>
-          </w:pPr>
-          <w:hyperlink w:anchor="_pmv0arh5t80f">
-            <w:r>
-              <w:rPr>
-                <w:rFonts w:ascii="Arial" w:eastAsia="Arial" w:hAnsi="Arial" w:cs="Arial"/>
-                <w:color w:val="000000"/>
-                <w:sz w:val="22"/>
-                <w:szCs w:val="22"/>
-              </w:rPr>
-              <w:t>1.1 Descripción del problema</w:t>
-            </w:r>
-            <w:r>
-              <w:rPr>
-                <w:rFonts w:ascii="Arial" w:eastAsia="Arial" w:hAnsi="Arial" w:cs="Arial"/>
-                <w:color w:val="000000"/>
-                <w:sz w:val="22"/>
-                <w:szCs w:val="22"/>
-              </w:rPr>
-              <w:tab/>
-              <w:t>4</w:t>
-            </w:r>
-          </w:hyperlink>
-        </w:p>
-        <w:p>
-          <w:pPr>
-            <w:widowControl w:val="0"/>
-            <w:tabs>
-              <w:tab w:val="right" w:leader="dot" w:pos="12000"/>
-            </w:tabs>
-            <w:spacing w:before="60" w:line="240" w:lineRule="auto"/>
-            <w:ind w:left="360"/>
-            <w:rPr>
-              <w:rFonts w:ascii="Arial" w:eastAsia="Arial" w:hAnsi="Arial" w:cs="Arial"/>
-              <w:color w:val="000000"/>
-              <w:sz w:val="22"/>
-              <w:szCs w:val="22"/>
-            </w:rPr>
-          </w:pPr>
-          <w:hyperlink w:anchor="_qs29k6w70ul">
-            <w:r>
-              <w:rPr>
-                <w:rFonts w:ascii="Arial" w:eastAsia="Arial" w:hAnsi="Arial" w:cs="Arial"/>
-                <w:color w:val="000000"/>
-                <w:sz w:val="22"/>
-                <w:szCs w:val="22"/>
-              </w:rPr>
-              <w:t>1.2 Motivación</w:t>
-            </w:r>
-            <w:r>
-              <w:rPr>
-                <w:rFonts w:ascii="Arial" w:eastAsia="Arial" w:hAnsi="Arial" w:cs="Arial"/>
-                <w:color w:val="000000"/>
-                <w:sz w:val="22"/>
-                <w:szCs w:val="22"/>
-              </w:rPr>
-              <w:tab/>
-              <w:t>5</w:t>
-            </w:r>
-          </w:hyperlink>
-        </w:p>
-        <w:p>
-          <w:pPr>
-            <w:widowControl w:val="0"/>
-            <w:tabs>
-              <w:tab w:val="right" w:leader="dot" w:pos="12000"/>
-            </w:tabs>
-            <w:spacing w:before="60" w:line="240" w:lineRule="auto"/>
-            <w:ind w:left="360"/>
-            <w:rPr>
-              <w:rFonts w:ascii="Arial" w:eastAsia="Arial" w:hAnsi="Arial" w:cs="Arial"/>
-              <w:color w:val="000000"/>
-              <w:sz w:val="22"/>
-              <w:szCs w:val="22"/>
-            </w:rPr>
-          </w:pPr>
-          <w:hyperlink w:anchor="_24h4o2ldoe3q">
-            <w:r>
-              <w:rPr>
-                <w:rFonts w:ascii="Arial" w:eastAsia="Arial" w:hAnsi="Arial" w:cs="Arial"/>
-                <w:color w:val="000000"/>
-                <w:sz w:val="22"/>
-                <w:szCs w:val="22"/>
-              </w:rPr>
-              <w:t>1.3 Aportaciones al problema</w:t>
-            </w:r>
-            <w:r>
-              <w:rPr>
-                <w:rFonts w:ascii="Arial" w:eastAsia="Arial" w:hAnsi="Arial" w:cs="Arial"/>
-                <w:color w:val="000000"/>
-                <w:sz w:val="22"/>
-                <w:szCs w:val="22"/>
-              </w:rPr>
-              <w:tab/>
-              <w:t>5</w:t>
-            </w:r>
-          </w:hyperlink>
-        </w:p>
-        <w:p>
-          <w:pPr>
-            <w:widowControl w:val="0"/>
-            <w:tabs>
-              <w:tab w:val="right" w:leader="dot" w:pos="12000"/>
-            </w:tabs>
-            <w:spacing w:before="60" w:line="240" w:lineRule="auto"/>
-            <w:rPr>
-              <w:rFonts w:ascii="Arial" w:eastAsia="Arial" w:hAnsi="Arial" w:cs="Arial"/>
-              <w:b/>
-              <w:color w:val="000000"/>
-              <w:sz w:val="22"/>
-              <w:szCs w:val="22"/>
-            </w:rPr>
-          </w:pPr>
-          <w:hyperlink w:anchor="_c0u2tp3xfinh">
-            <w:r>
-              <w:rPr>
-                <w:b/>
-                <w:color w:val="000000"/>
-              </w:rPr>
-              <w:t>2. Trabajos relacionados</w:t>
-            </w:r>
-            <w:r>
-              <w:rPr>
-                <w:b/>
-                <w:color w:val="000000"/>
-              </w:rPr>
-              <w:tab/>
-              <w:t>5</w:t>
-            </w:r>
-          </w:hyperlink>
-        </w:p>
-        <w:p>
-          <w:pPr>
-            <w:widowControl w:val="0"/>
-            <w:tabs>
-              <w:tab w:val="right" w:leader="dot" w:pos="12000"/>
-            </w:tabs>
-            <w:spacing w:before="60" w:line="240" w:lineRule="auto"/>
-            <w:ind w:left="360"/>
-            <w:rPr>
-              <w:rFonts w:ascii="Arial" w:eastAsia="Arial" w:hAnsi="Arial" w:cs="Arial"/>
-              <w:color w:val="000000"/>
-              <w:sz w:val="22"/>
-              <w:szCs w:val="22"/>
-            </w:rPr>
-          </w:pPr>
-          <w:hyperlink w:anchor="_yj6evs8v1vlr">
-            <w:r>
-              <w:rPr>
-                <w:rFonts w:ascii="Arial" w:eastAsia="Arial" w:hAnsi="Arial" w:cs="Arial"/>
-                <w:color w:val="000000"/>
-                <w:sz w:val="22"/>
-                <w:szCs w:val="22"/>
-              </w:rPr>
-              <w:t>2.1 Métodos de aprendizaje no profundos</w:t>
-            </w:r>
-            <w:r>
-              <w:rPr>
-                <w:rFonts w:ascii="Arial" w:eastAsia="Arial" w:hAnsi="Arial" w:cs="Arial"/>
-                <w:color w:val="000000"/>
-                <w:sz w:val="22"/>
-                <w:szCs w:val="22"/>
-              </w:rPr>
-              <w:tab/>
-              <w:t>5</w:t>
-            </w:r>
-          </w:hyperlink>
-        </w:p>
-        <w:p>
-          <w:pPr>
-            <w:widowControl w:val="0"/>
-            <w:tabs>
-              <w:tab w:val="right" w:leader="dot" w:pos="12000"/>
-            </w:tabs>
-            <w:spacing w:before="60" w:line="240" w:lineRule="auto"/>
-            <w:ind w:left="360"/>
-            <w:rPr>
-              <w:rFonts w:ascii="Arial" w:eastAsia="Arial" w:hAnsi="Arial" w:cs="Arial"/>
-              <w:color w:val="000000"/>
-              <w:sz w:val="22"/>
-              <w:szCs w:val="22"/>
-            </w:rPr>
-          </w:pPr>
-          <w:hyperlink w:anchor="_r375r0vcvjud">
-            <w:r>
-              <w:rPr>
-                <w:rFonts w:ascii="Arial" w:eastAsia="Arial" w:hAnsi="Arial" w:cs="Arial"/>
-                <w:color w:val="000000"/>
-                <w:sz w:val="22"/>
-                <w:szCs w:val="22"/>
-              </w:rPr>
-              <w:t>2.2 Métodos de aprendizaje profundo</w:t>
-            </w:r>
-            <w:r>
-              <w:rPr>
-                <w:rFonts w:ascii="Arial" w:eastAsia="Arial" w:hAnsi="Arial" w:cs="Arial"/>
-                <w:color w:val="000000"/>
-                <w:sz w:val="22"/>
-                <w:szCs w:val="22"/>
-              </w:rPr>
-              <w:tab/>
-              <w:t>6</w:t>
-            </w:r>
-          </w:hyperlink>
-        </w:p>
-        <w:p>
-          <w:pPr>
-            <w:widowControl w:val="0"/>
-            <w:tabs>
-              <w:tab w:val="right" w:leader="dot" w:pos="12000"/>
-            </w:tabs>
-            <w:spacing w:before="60" w:line="240" w:lineRule="auto"/>
-            <w:rPr>
-              <w:rFonts w:ascii="Arial" w:eastAsia="Arial" w:hAnsi="Arial" w:cs="Arial"/>
-              <w:b/>
-              <w:color w:val="000000"/>
-              <w:sz w:val="22"/>
-              <w:szCs w:val="22"/>
-            </w:rPr>
-          </w:pPr>
-          <w:hyperlink w:anchor="_s9qxkcdpu3z4">
-            <w:r>
-              <w:rPr>
-                <w:b/>
-                <w:color w:val="000000"/>
-              </w:rPr>
-              <w:t>3. Metodología</w:t>
-            </w:r>
-            <w:r>
-              <w:rPr>
-                <w:b/>
-                <w:color w:val="000000"/>
-              </w:rPr>
-              <w:tab/>
-              <w:t>9</w:t>
-            </w:r>
-          </w:hyperlink>
-        </w:p>
-        <w:p>
-          <w:pPr>
-            <w:widowControl w:val="0"/>
-            <w:tabs>
-              <w:tab w:val="right" w:leader="dot" w:pos="12000"/>
-            </w:tabs>
-            <w:spacing w:before="60" w:line="240" w:lineRule="auto"/>
-            <w:ind w:left="360"/>
-            <w:rPr>
-              <w:rFonts w:ascii="Arial" w:eastAsia="Arial" w:hAnsi="Arial" w:cs="Arial"/>
-              <w:color w:val="000000"/>
-              <w:sz w:val="22"/>
-              <w:szCs w:val="22"/>
-            </w:rPr>
-          </w:pPr>
-          <w:hyperlink w:anchor="_dl2atcaklk01">
-            <w:r>
-              <w:rPr>
-                <w:rFonts w:ascii="Arial" w:eastAsia="Arial" w:hAnsi="Arial" w:cs="Arial"/>
-                <w:color w:val="000000"/>
-                <w:sz w:val="22"/>
-                <w:szCs w:val="22"/>
-              </w:rPr>
-              <w:t>3.1 Propuesta de trabajo</w:t>
-            </w:r>
-            <w:r>
-              <w:rPr>
-                <w:rFonts w:ascii="Arial" w:eastAsia="Arial" w:hAnsi="Arial" w:cs="Arial"/>
-                <w:color w:val="000000"/>
-                <w:sz w:val="22"/>
-                <w:szCs w:val="22"/>
-              </w:rPr>
-              <w:tab/>
-              <w:t>9</w:t>
-            </w:r>
-          </w:hyperlink>
-        </w:p>
-        <w:p>
-          <w:pPr>
-            <w:widowControl w:val="0"/>
-            <w:tabs>
-              <w:tab w:val="right" w:leader="dot" w:pos="12000"/>
-            </w:tabs>
-            <w:spacing w:before="60" w:line="240" w:lineRule="auto"/>
-            <w:ind w:left="720"/>
-            <w:rPr>
-              <w:rFonts w:ascii="Arial" w:eastAsia="Arial" w:hAnsi="Arial" w:cs="Arial"/>
-              <w:color w:val="000000"/>
-              <w:sz w:val="22"/>
-              <w:szCs w:val="22"/>
-            </w:rPr>
-          </w:pPr>
-          <w:hyperlink w:anchor="_44uta51zgd0b">
-            <w:r>
-              <w:rPr>
-                <w:rFonts w:ascii="Arial" w:eastAsia="Arial" w:hAnsi="Arial" w:cs="Arial"/>
-                <w:color w:val="000000"/>
-                <w:sz w:val="22"/>
-                <w:szCs w:val="22"/>
-              </w:rPr>
-              <w:t>- Adquisición de los datos:</w:t>
-            </w:r>
-            <w:r>
-              <w:rPr>
-                <w:rFonts w:ascii="Arial" w:eastAsia="Arial" w:hAnsi="Arial" w:cs="Arial"/>
-                <w:color w:val="000000"/>
-                <w:sz w:val="22"/>
-                <w:szCs w:val="22"/>
-              </w:rPr>
-              <w:tab/>
-              <w:t>9</w:t>
-            </w:r>
-          </w:hyperlink>
-        </w:p>
-        <w:p>
-          <w:pPr>
-            <w:widowControl w:val="0"/>
-            <w:tabs>
-              <w:tab w:val="right" w:leader="dot" w:pos="12000"/>
-            </w:tabs>
-            <w:spacing w:before="60" w:line="240" w:lineRule="auto"/>
-            <w:ind w:left="720"/>
-            <w:rPr>
-              <w:rFonts w:ascii="Arial" w:eastAsia="Arial" w:hAnsi="Arial" w:cs="Arial"/>
-              <w:color w:val="000000"/>
-              <w:sz w:val="22"/>
-              <w:szCs w:val="22"/>
-            </w:rPr>
-          </w:pPr>
-          <w:hyperlink w:anchor="_qp13yepoener">
-            <w:r>
-              <w:rPr>
-                <w:rFonts w:ascii="Arial" w:eastAsia="Arial" w:hAnsi="Arial" w:cs="Arial"/>
-                <w:color w:val="000000"/>
-                <w:sz w:val="22"/>
-                <w:szCs w:val="22"/>
-              </w:rPr>
-              <w:t>- Preprocesamiento de los datos:</w:t>
-            </w:r>
-            <w:r>
-              <w:rPr>
-                <w:rFonts w:ascii="Arial" w:eastAsia="Arial" w:hAnsi="Arial" w:cs="Arial"/>
-                <w:color w:val="000000"/>
-                <w:sz w:val="22"/>
-                <w:szCs w:val="22"/>
-              </w:rPr>
-              <w:tab/>
-              <w:t>10</w:t>
-            </w:r>
-          </w:hyperlink>
-        </w:p>
-        <w:p>
-          <w:pPr>
-            <w:widowControl w:val="0"/>
-            <w:tabs>
-              <w:tab w:val="right" w:leader="dot" w:pos="12000"/>
-            </w:tabs>
-            <w:spacing w:before="60" w:line="240" w:lineRule="auto"/>
-            <w:ind w:left="720"/>
-            <w:rPr>
-              <w:rFonts w:ascii="Arial" w:eastAsia="Arial" w:hAnsi="Arial" w:cs="Arial"/>
-              <w:color w:val="000000"/>
-              <w:sz w:val="22"/>
-              <w:szCs w:val="22"/>
-            </w:rPr>
-          </w:pPr>
-          <w:hyperlink w:anchor="_h8idj8j04lax">
-            <w:r>
-              <w:rPr>
-                <w:rFonts w:ascii="Arial" w:eastAsia="Arial" w:hAnsi="Arial" w:cs="Arial"/>
-                <w:color w:val="000000"/>
-                <w:sz w:val="22"/>
-                <w:szCs w:val="22"/>
-              </w:rPr>
-              <w:t>- Transformación de los datos:</w:t>
-            </w:r>
-            <w:r>
-              <w:rPr>
-                <w:rFonts w:ascii="Arial" w:eastAsia="Arial" w:hAnsi="Arial" w:cs="Arial"/>
-                <w:color w:val="000000"/>
-                <w:sz w:val="22"/>
-                <w:szCs w:val="22"/>
-              </w:rPr>
-              <w:tab/>
-              <w:t>10</w:t>
-            </w:r>
-          </w:hyperlink>
-        </w:p>
-        <w:p>
-          <w:pPr>
-            <w:widowControl w:val="0"/>
-            <w:tabs>
-              <w:tab w:val="right" w:leader="dot" w:pos="12000"/>
-            </w:tabs>
-            <w:spacing w:before="60" w:line="240" w:lineRule="auto"/>
-            <w:ind w:left="720"/>
-            <w:rPr>
-              <w:rFonts w:ascii="Arial" w:eastAsia="Arial" w:hAnsi="Arial" w:cs="Arial"/>
-              <w:color w:val="000000"/>
-              <w:sz w:val="22"/>
-              <w:szCs w:val="22"/>
-            </w:rPr>
-          </w:pPr>
-          <w:hyperlink w:anchor="_tdy5g89adr0">
-            <w:r>
-              <w:rPr>
-                <w:rFonts w:ascii="Arial" w:eastAsia="Arial" w:hAnsi="Arial" w:cs="Arial"/>
-                <w:color w:val="000000"/>
-                <w:sz w:val="22"/>
-                <w:szCs w:val="22"/>
-              </w:rPr>
-              <w:t>- Construcción del modelo:</w:t>
-            </w:r>
-            <w:r>
-              <w:rPr>
-                <w:rFonts w:ascii="Arial" w:eastAsia="Arial" w:hAnsi="Arial" w:cs="Arial"/>
-                <w:color w:val="000000"/>
-                <w:sz w:val="22"/>
-                <w:szCs w:val="22"/>
-              </w:rPr>
-              <w:tab/>
-              <w:t>10</w:t>
-            </w:r>
-          </w:hyperlink>
-        </w:p>
-        <w:p>
-          <w:pPr>
-            <w:widowControl w:val="0"/>
-            <w:tabs>
-              <w:tab w:val="right" w:leader="dot" w:pos="12000"/>
-            </w:tabs>
-            <w:spacing w:before="60" w:line="240" w:lineRule="auto"/>
-            <w:ind w:left="720"/>
-            <w:rPr>
-              <w:rFonts w:ascii="Arial" w:eastAsia="Arial" w:hAnsi="Arial" w:cs="Arial"/>
-              <w:color w:val="000000"/>
-              <w:sz w:val="22"/>
-              <w:szCs w:val="22"/>
-            </w:rPr>
-          </w:pPr>
-          <w:hyperlink w:anchor="_q71modwfhkd2">
-            <w:r>
-              <w:rPr>
-                <w:rFonts w:ascii="Arial" w:eastAsia="Arial" w:hAnsi="Arial" w:cs="Arial"/>
-                <w:color w:val="000000"/>
-                <w:sz w:val="22"/>
-                <w:szCs w:val="22"/>
-              </w:rPr>
-              <w:t>- Evaluación del modelo:</w:t>
-            </w:r>
-            <w:r>
-              <w:rPr>
-                <w:rFonts w:ascii="Arial" w:eastAsia="Arial" w:hAnsi="Arial" w:cs="Arial"/>
-                <w:color w:val="000000"/>
-                <w:sz w:val="22"/>
-                <w:szCs w:val="22"/>
-              </w:rPr>
-              <w:tab/>
-              <w:t>10</w:t>
-            </w:r>
-          </w:hyperlink>
-        </w:p>
-        <w:p>
-          <w:pPr>
-            <w:widowControl w:val="0"/>
-            <w:tabs>
-              <w:tab w:val="right" w:leader="dot" w:pos="12000"/>
-            </w:tabs>
-            <w:spacing w:before="60" w:line="240" w:lineRule="auto"/>
-            <w:ind w:left="360"/>
-            <w:rPr>
-              <w:rFonts w:ascii="Arial" w:eastAsia="Arial" w:hAnsi="Arial" w:cs="Arial"/>
-              <w:color w:val="000000"/>
-              <w:sz w:val="22"/>
-              <w:szCs w:val="22"/>
-            </w:rPr>
-          </w:pPr>
-          <w:hyperlink w:anchor="_1frv8gax9nnw">
-            <w:r>
-              <w:rPr>
-                <w:rFonts w:ascii="Arial" w:eastAsia="Arial" w:hAnsi="Arial" w:cs="Arial"/>
-                <w:color w:val="000000"/>
-                <w:sz w:val="22"/>
-                <w:szCs w:val="22"/>
-              </w:rPr>
-              <w:t>3.2 Fundamentos teóricos</w:t>
-            </w:r>
-            <w:r>
-              <w:rPr>
-                <w:rFonts w:ascii="Arial" w:eastAsia="Arial" w:hAnsi="Arial" w:cs="Arial"/>
-                <w:color w:val="000000"/>
-                <w:sz w:val="22"/>
-                <w:szCs w:val="22"/>
-              </w:rPr>
-              <w:tab/>
-              <w:t>11</w:t>
-            </w:r>
-          </w:hyperlink>
-        </w:p>
-        <w:p>
-          <w:pPr>
-            <w:widowControl w:val="0"/>
-            <w:tabs>
-              <w:tab w:val="right" w:leader="dot" w:pos="12000"/>
-            </w:tabs>
-            <w:spacing w:before="60" w:line="240" w:lineRule="auto"/>
-            <w:ind w:left="720"/>
-            <w:rPr>
-              <w:rFonts w:ascii="Arial" w:eastAsia="Arial" w:hAnsi="Arial" w:cs="Arial"/>
-              <w:color w:val="000000"/>
-              <w:sz w:val="22"/>
-              <w:szCs w:val="22"/>
-            </w:rPr>
-          </w:pPr>
-          <w:hyperlink w:anchor="_o6ghe1vrko5b">
-            <w:r>
-              <w:rPr>
-                <w:color w:val="000000"/>
-              </w:rPr>
-              <w:t>- Tipos de algoritmos usados:</w:t>
-            </w:r>
-            <w:r>
-              <w:rPr>
-                <w:color w:val="000000"/>
-              </w:rPr>
-              <w:tab/>
-              <w:t>11</w:t>
-            </w:r>
-          </w:hyperlink>
-        </w:p>
-        <w:p>
-          <w:pPr>
-            <w:widowControl w:val="0"/>
-            <w:tabs>
-              <w:tab w:val="right" w:leader="dot" w:pos="12000"/>
-            </w:tabs>
-            <w:spacing w:before="60" w:line="240" w:lineRule="auto"/>
-            <w:ind w:left="1080"/>
-            <w:rPr>
-              <w:rFonts w:ascii="Arial" w:eastAsia="Arial" w:hAnsi="Arial" w:cs="Arial"/>
-              <w:color w:val="000000"/>
-              <w:sz w:val="22"/>
-              <w:szCs w:val="22"/>
-            </w:rPr>
-          </w:pPr>
-          <w:hyperlink w:anchor="_7klop85rm9mb">
-            <w:r>
-              <w:rPr>
-                <w:color w:val="000000"/>
-              </w:rPr>
-              <w:t>LSTM: Long-Short Term Memory.</w:t>
-            </w:r>
-            <w:r>
-              <w:rPr>
-                <w:color w:val="000000"/>
-              </w:rPr>
-              <w:tab/>
-              <w:t>11</w:t>
-            </w:r>
-          </w:hyperlink>
-        </w:p>
-        <w:p>
-          <w:pPr>
-            <w:widowControl w:val="0"/>
-            <w:tabs>
-              <w:tab w:val="right" w:leader="dot" w:pos="12000"/>
-            </w:tabs>
-            <w:spacing w:before="60" w:line="240" w:lineRule="auto"/>
-            <w:ind w:left="1080"/>
-            <w:rPr>
-              <w:rFonts w:ascii="Arial" w:eastAsia="Arial" w:hAnsi="Arial" w:cs="Arial"/>
-              <w:color w:val="000000"/>
-              <w:sz w:val="22"/>
-              <w:szCs w:val="22"/>
-            </w:rPr>
-          </w:pPr>
-          <w:hyperlink w:anchor="_uns8cger1wy2">
-            <w:r>
-              <w:rPr>
-                <w:color w:val="000000"/>
-              </w:rPr>
-              <w:t>GRU: Gated Recurrent Unit.</w:t>
-            </w:r>
-            <w:r>
-              <w:rPr>
-                <w:color w:val="000000"/>
-              </w:rPr>
-              <w:tab/>
-              <w:t>12</w:t>
-            </w:r>
-          </w:hyperlink>
-        </w:p>
-        <w:p>
-          <w:pPr>
-            <w:widowControl w:val="0"/>
-            <w:tabs>
-              <w:tab w:val="right" w:leader="dot" w:pos="12000"/>
-            </w:tabs>
-            <w:spacing w:before="60" w:line="240" w:lineRule="auto"/>
-            <w:ind w:left="1080"/>
-            <w:rPr>
-              <w:rFonts w:ascii="Arial" w:eastAsia="Arial" w:hAnsi="Arial" w:cs="Arial"/>
-              <w:color w:val="000000"/>
-              <w:sz w:val="22"/>
-              <w:szCs w:val="22"/>
-            </w:rPr>
-          </w:pPr>
-          <w:hyperlink w:anchor="_8ydkt3bjyq42">
-            <w:r>
-              <w:rPr>
-                <w:color w:val="000000"/>
-              </w:rPr>
-              <w:t>TCN: Temporal Convolutional Network.</w:t>
-            </w:r>
-            <w:r>
-              <w:rPr>
-                <w:color w:val="000000"/>
-              </w:rPr>
-              <w:tab/>
-              <w:t>13</w:t>
-            </w:r>
-          </w:hyperlink>
-        </w:p>
-        <w:p>
-          <w:pPr>
-            <w:widowControl w:val="0"/>
-            <w:tabs>
-              <w:tab w:val="right" w:leader="dot" w:pos="12000"/>
-            </w:tabs>
-            <w:spacing w:before="60" w:line="240" w:lineRule="auto"/>
-            <w:rPr>
-              <w:rFonts w:ascii="Arial" w:eastAsia="Arial" w:hAnsi="Arial" w:cs="Arial"/>
-              <w:b/>
-              <w:color w:val="000000"/>
-              <w:sz w:val="22"/>
-              <w:szCs w:val="22"/>
-            </w:rPr>
-          </w:pPr>
-          <w:hyperlink w:anchor="_pig3n9a11dsc">
-            <w:r>
-              <w:rPr>
-                <w:b/>
-                <w:color w:val="000000"/>
-              </w:rPr>
-              <w:t>4. Resultados</w:t>
-            </w:r>
-            <w:r>
-              <w:rPr>
-                <w:b/>
-                <w:color w:val="000000"/>
-              </w:rPr>
-              <w:tab/>
-              <w:t>14</w:t>
-            </w:r>
-          </w:hyperlink>
-        </w:p>
-        <w:p>
-          <w:pPr>
-            <w:widowControl w:val="0"/>
-            <w:tabs>
-              <w:tab w:val="right" w:leader="dot" w:pos="12000"/>
-            </w:tabs>
-            <w:spacing w:before="60" w:line="240" w:lineRule="auto"/>
-            <w:ind w:left="360"/>
-            <w:rPr>
-              <w:rFonts w:ascii="Arial" w:eastAsia="Arial" w:hAnsi="Arial" w:cs="Arial"/>
-              <w:color w:val="000000"/>
-              <w:sz w:val="22"/>
-              <w:szCs w:val="22"/>
-            </w:rPr>
-          </w:pPr>
-          <w:hyperlink w:anchor="_4hdi857ddmlw">
-            <w:r>
-              <w:rPr>
-                <w:rFonts w:ascii="Arial" w:eastAsia="Arial" w:hAnsi="Arial" w:cs="Arial"/>
-                <w:color w:val="000000"/>
-                <w:sz w:val="22"/>
-                <w:szCs w:val="22"/>
-              </w:rPr>
-              <w:t>4.1 Descripción de los datos</w:t>
-            </w:r>
-            <w:r>
-              <w:rPr>
-                <w:rFonts w:ascii="Arial" w:eastAsia="Arial" w:hAnsi="Arial" w:cs="Arial"/>
-                <w:color w:val="000000"/>
-                <w:sz w:val="22"/>
-                <w:szCs w:val="22"/>
-              </w:rPr>
-              <w:tab/>
-              <w:t>14</w:t>
-            </w:r>
-          </w:hyperlink>
-        </w:p>
-        <w:p>
-          <w:pPr>
-            <w:widowControl w:val="0"/>
-            <w:tabs>
-              <w:tab w:val="right" w:leader="dot" w:pos="12000"/>
-            </w:tabs>
-            <w:spacing w:before="60" w:line="240" w:lineRule="auto"/>
-            <w:ind w:left="360"/>
-            <w:rPr>
-              <w:rFonts w:ascii="Arial" w:eastAsia="Arial" w:hAnsi="Arial" w:cs="Arial"/>
-              <w:color w:val="000000"/>
-              <w:sz w:val="22"/>
-              <w:szCs w:val="22"/>
-            </w:rPr>
-          </w:pPr>
-          <w:hyperlink w:anchor="_uyw56668zc31">
-            <w:r>
-              <w:rPr>
-                <w:rFonts w:ascii="Arial" w:eastAsia="Arial" w:hAnsi="Arial" w:cs="Arial"/>
-                <w:color w:val="000000"/>
-                <w:sz w:val="22"/>
-                <w:szCs w:val="22"/>
-              </w:rPr>
-              <w:t>4.2 Métricas de error</w:t>
-            </w:r>
-            <w:r>
-              <w:rPr>
-                <w:rFonts w:ascii="Arial" w:eastAsia="Arial" w:hAnsi="Arial" w:cs="Arial"/>
-                <w:color w:val="000000"/>
-                <w:sz w:val="22"/>
-                <w:szCs w:val="22"/>
-              </w:rPr>
-              <w:tab/>
-              <w:t>15</w:t>
-            </w:r>
-          </w:hyperlink>
-        </w:p>
-        <w:p>
-          <w:pPr>
-            <w:widowControl w:val="0"/>
-            <w:tabs>
-              <w:tab w:val="right" w:leader="dot" w:pos="12000"/>
-            </w:tabs>
-            <w:spacing w:before="60" w:line="240" w:lineRule="auto"/>
-            <w:ind w:left="360"/>
-            <w:rPr>
-              <w:rFonts w:ascii="Arial" w:eastAsia="Arial" w:hAnsi="Arial" w:cs="Arial"/>
-              <w:color w:val="000000"/>
-              <w:sz w:val="22"/>
-              <w:szCs w:val="22"/>
-            </w:rPr>
-          </w:pPr>
-          <w:hyperlink w:anchor="_kklh0zm1korb">
-            <w:r>
-              <w:rPr>
-                <w:rFonts w:ascii="Arial" w:eastAsia="Arial" w:hAnsi="Arial" w:cs="Arial"/>
-                <w:color w:val="000000"/>
-                <w:sz w:val="22"/>
-                <w:szCs w:val="22"/>
-              </w:rPr>
-              <w:t>4.3 Experimentación de los datos</w:t>
-            </w:r>
-            <w:r>
-              <w:rPr>
-                <w:rFonts w:ascii="Arial" w:eastAsia="Arial" w:hAnsi="Arial" w:cs="Arial"/>
-                <w:color w:val="000000"/>
-                <w:sz w:val="22"/>
-                <w:szCs w:val="22"/>
-              </w:rPr>
-              <w:tab/>
-              <w:t>16</w:t>
-            </w:r>
-          </w:hyperlink>
-        </w:p>
-        <w:p>
-          <w:pPr>
-            <w:widowControl w:val="0"/>
-            <w:tabs>
-              <w:tab w:val="right" w:leader="dot" w:pos="12000"/>
-            </w:tabs>
-            <w:spacing w:before="60" w:line="240" w:lineRule="auto"/>
-            <w:ind w:left="360"/>
-            <w:rPr>
-              <w:rFonts w:ascii="Arial" w:eastAsia="Arial" w:hAnsi="Arial" w:cs="Arial"/>
-              <w:color w:val="000000"/>
-              <w:sz w:val="22"/>
-              <w:szCs w:val="22"/>
-            </w:rPr>
-          </w:pPr>
-          <w:hyperlink w:anchor="_dtkls33ncc30">
-            <w:r>
-              <w:rPr>
-                <w:rFonts w:ascii="Arial" w:eastAsia="Arial" w:hAnsi="Arial" w:cs="Arial"/>
-                <w:color w:val="000000"/>
-                <w:sz w:val="22"/>
-                <w:szCs w:val="22"/>
-              </w:rPr>
-              <w:t>4.4 Discusión y análisis de los resultados</w:t>
-            </w:r>
-            <w:r>
-              <w:rPr>
-                <w:rFonts w:ascii="Arial" w:eastAsia="Arial" w:hAnsi="Arial" w:cs="Arial"/>
-                <w:color w:val="000000"/>
-                <w:sz w:val="22"/>
-                <w:szCs w:val="22"/>
-              </w:rPr>
-              <w:tab/>
-              <w:t>17</w:t>
-            </w:r>
-          </w:hyperlink>
-        </w:p>
-        <w:p>
-          <w:pPr>
-            <w:widowControl w:val="0"/>
-            <w:tabs>
-              <w:tab w:val="right" w:leader="dot" w:pos="12000"/>
-            </w:tabs>
-            <w:spacing w:before="60" w:line="240" w:lineRule="auto"/>
-            <w:rPr>
-              <w:rFonts w:ascii="Arial" w:eastAsia="Arial" w:hAnsi="Arial" w:cs="Arial"/>
-              <w:b/>
-              <w:color w:val="000000"/>
-              <w:sz w:val="22"/>
-              <w:szCs w:val="22"/>
-            </w:rPr>
-          </w:pPr>
-          <w:hyperlink w:anchor="_qsmkqsddbfy8">
-            <w:r>
-              <w:rPr>
-                <w:b/>
-                <w:color w:val="000000"/>
-              </w:rPr>
-              <w:t>5. Conclusiones</w:t>
-            </w:r>
-            <w:r>
-              <w:rPr>
-                <w:b/>
-                <w:color w:val="000000"/>
-              </w:rPr>
-              <w:tab/>
-              <w:t>17</w:t>
-            </w:r>
-          </w:hyperlink>
-        </w:p>
-        <w:p>
-          <w:pPr>
-            <w:widowControl w:val="0"/>
-            <w:tabs>
-              <w:tab w:val="right" w:leader="dot" w:pos="12000"/>
-            </w:tabs>
-            <w:spacing w:before="60" w:line="240" w:lineRule="auto"/>
-            <w:rPr>
-              <w:rFonts w:ascii="Arial" w:eastAsia="Arial" w:hAnsi="Arial" w:cs="Arial"/>
-              <w:b/>
-              <w:color w:val="000000"/>
-              <w:sz w:val="22"/>
-              <w:szCs w:val="22"/>
-            </w:rPr>
-          </w:pPr>
-          <w:hyperlink w:anchor="_54lb5dw3061e">
-            <w:r>
-              <w:rPr>
-                <w:b/>
-                <w:color w:val="000000"/>
-              </w:rPr>
-              <w:t>6. Referencias</w:t>
-            </w:r>
-            <w:r>
-              <w:rPr>
-                <w:b/>
-                <w:color w:val="000000"/>
-              </w:rPr>
-              <w:tab/>
-              <w:t>18</w:t>
-            </w:r>
-          </w:hyperlink>
+            <w:t>No se encontraron entradas de tabla de contenido.</w:t>
+          </w:r>
           <w:r>
             <w:fldChar w:fldCharType="end"/>
           </w:r>
@@ -1339,8 +370,8 @@
         </w:pBdr>
         <w:jc w:val="left"/>
       </w:pPr>
-      <w:bookmarkStart w:id="9" w:name="_4ie4l0oqeq52" w:colFirst="0" w:colLast="0"/>
-      <w:bookmarkEnd w:id="9"/>
+      <w:bookmarkStart w:id="7" w:name="_4ie4l0oqeq52" w:colFirst="0" w:colLast="0"/>
+      <w:bookmarkEnd w:id="7"/>
       <w:r>
         <w:br w:type="page"/>
       </w:r>
@@ -1358,8 +389,6 @@
           <w:szCs w:val="32"/>
         </w:rPr>
       </w:pPr>
-      <w:bookmarkStart w:id="10" w:name="_m6zg65bpini6" w:colFirst="0" w:colLast="0"/>
-      <w:bookmarkEnd w:id="10"/>
       <w:r>
         <w:rPr>
           <w:sz w:val="32"/>
@@ -1373,8 +402,6 @@
       <w:pPr>
         <w:pStyle w:val="Ttulo2"/>
       </w:pPr>
-      <w:bookmarkStart w:id="11" w:name="_pmv0arh5t80f" w:colFirst="0" w:colLast="0"/>
-      <w:bookmarkEnd w:id="11"/>
       <w:r>
         <w:t>1.1 Descripción del problema</w:t>
       </w:r>
@@ -1411,119 +438,39 @@
         <w:t>tres</w:t>
       </w:r>
       <w:r>
-        <w:t xml:space="preserve"> algoritmos, definidos para operar con datos temporales, como es este caso. Dos de ellos, dentro de la categoría de Redes Neuronales Recurrentes (o RNN, por su traducción al inglés, </w:t>
-      </w:r>
-      <w:proofErr w:type="spellStart"/>
-      <w:r>
-        <w:t>Recurrent</w:t>
-      </w:r>
-      <w:proofErr w:type="spellEnd"/>
-      <w:r>
-        <w:t xml:space="preserve"> </w:t>
-      </w:r>
-      <w:proofErr w:type="gramStart"/>
-      <w:r>
-        <w:t>Neural  Networks</w:t>
-      </w:r>
-      <w:proofErr w:type="gramEnd"/>
-      <w:r>
-        <w:t xml:space="preserve">): </w:t>
+        <w:t xml:space="preserve"> algoritmos, definidos para operar con datos temporales, como es este caso. Dos de ellos, dentro de la categoría de Redes Neuronales Recurrentes (o RNN, por su traducción al inglés, Recurrent Neural  Networks): </w:t>
       </w:r>
       <w:r>
         <w:rPr>
           <w:b/>
         </w:rPr>
-        <w:t xml:space="preserve">Long-Short </w:t>
-      </w:r>
-      <w:proofErr w:type="spellStart"/>
+        <w:t>Long-Short Term Memory (LSTM)</w:t>
+      </w:r>
+      <w:r>
+        <w:t xml:space="preserve">, y </w:t>
+      </w:r>
       <w:r>
         <w:rPr>
           <w:b/>
         </w:rPr>
-        <w:t>Term</w:t>
-      </w:r>
-      <w:proofErr w:type="spellEnd"/>
+        <w:t>Gated Recurrent Unit (GRU)</w:t>
+      </w:r>
+      <w:r>
+        <w:t xml:space="preserve">. Por otra parte, el último de los tres algoritmos entra en la categoría de Redes Neuronales Convolucionales (CNN): </w:t>
+      </w:r>
       <w:r>
         <w:rPr>
           <w:b/>
         </w:rPr>
-        <w:t xml:space="preserve"> </w:t>
-      </w:r>
-      <w:proofErr w:type="spellStart"/>
+        <w:t>Temporal Convolutional Network</w:t>
+      </w:r>
+      <w:r>
+        <w:t xml:space="preserve"> (</w:t>
+      </w:r>
       <w:r>
         <w:rPr>
           <w:b/>
         </w:rPr>
-        <w:t>Memory</w:t>
-      </w:r>
-      <w:proofErr w:type="spellEnd"/>
-      <w:r>
-        <w:rPr>
-          <w:b/>
-        </w:rPr>
-        <w:t xml:space="preserve"> (LSTM)</w:t>
-      </w:r>
-      <w:r>
-        <w:t xml:space="preserve">, y </w:t>
-      </w:r>
-      <w:proofErr w:type="spellStart"/>
-      <w:r>
-        <w:rPr>
-          <w:b/>
-        </w:rPr>
-        <w:t>Gated</w:t>
-      </w:r>
-      <w:proofErr w:type="spellEnd"/>
-      <w:r>
-        <w:rPr>
-          <w:b/>
-        </w:rPr>
-        <w:t xml:space="preserve"> </w:t>
-      </w:r>
-      <w:proofErr w:type="spellStart"/>
-      <w:r>
-        <w:rPr>
-          <w:b/>
-        </w:rPr>
-        <w:t>Recurrent</w:t>
-      </w:r>
-      <w:proofErr w:type="spellEnd"/>
-      <w:r>
-        <w:rPr>
-          <w:b/>
-        </w:rPr>
-        <w:t xml:space="preserve"> Unit (GRU)</w:t>
-      </w:r>
-      <w:r>
-        <w:t xml:space="preserve">. Por otra parte, el último de los tres algoritmos entra en la categoría de Redes Neuronales Convolucionales (CNN): </w:t>
-      </w:r>
-      <w:r>
-        <w:rPr>
-          <w:b/>
-        </w:rPr>
-        <w:t xml:space="preserve">Temporal </w:t>
-      </w:r>
-      <w:proofErr w:type="spellStart"/>
-      <w:r>
-        <w:rPr>
-          <w:b/>
-        </w:rPr>
-        <w:t>Convolutional</w:t>
-      </w:r>
-      <w:proofErr w:type="spellEnd"/>
-      <w:r>
-        <w:rPr>
-          <w:b/>
-        </w:rPr>
-        <w:t xml:space="preserve"> Network</w:t>
-      </w:r>
-      <w:r>
-        <w:t xml:space="preserve"> (</w:t>
-      </w:r>
-      <w:r>
-        <w:rPr>
-          <w:b/>
-        </w:rPr>
         <w:t>TCN</w:t>
       </w:r>
       <w:r>
@@ -1548,17 +495,15 @@
       <w:r>
         <w:t>a los algoritmos anteriormente mencionados, y las variables de las redes (o hiperparámetros) que se optimizarán para buscar los mejores modelos posibles. Además, se pasarán a explicar los datos usados para la experimentación, así como las comparaciones que se podrán llevar a cabo para, posteriormente, poder sacar conclusiones claras.</w:t>
       </w:r>
-      <w:bookmarkStart w:id="12" w:name="_m67e3lyzli3o" w:colFirst="0" w:colLast="0"/>
-      <w:bookmarkStart w:id="13" w:name="_wtlx4ml4rtyj" w:colFirst="0" w:colLast="0"/>
-      <w:bookmarkEnd w:id="12"/>
-      <w:bookmarkEnd w:id="13"/>
+      <w:bookmarkStart w:id="8" w:name="_m67e3lyzli3o" w:colFirst="0" w:colLast="0"/>
+      <w:bookmarkStart w:id="9" w:name="_wtlx4ml4rtyj" w:colFirst="0" w:colLast="0"/>
+      <w:bookmarkEnd w:id="8"/>
+      <w:bookmarkEnd w:id="9"/>
     </w:p>
     <w:p>
       <w:pPr>
         <w:pStyle w:val="Ttulo2"/>
       </w:pPr>
-      <w:bookmarkStart w:id="14" w:name="_qs29k6w70ul" w:colFirst="0" w:colLast="0"/>
-      <w:bookmarkEnd w:id="14"/>
       <w:r>
         <w:lastRenderedPageBreak/>
         <w:t>1.2 Motivación</w:t>
@@ -1569,8 +514,6 @@
       <w:pPr>
         <w:pStyle w:val="Ttulo2"/>
       </w:pPr>
-      <w:bookmarkStart w:id="15" w:name="_24h4o2ldoe3q" w:colFirst="0" w:colLast="0"/>
-      <w:bookmarkEnd w:id="15"/>
       <w:r>
         <w:t>1.3 Aportaciones al problema</w:t>
       </w:r>
@@ -1589,8 +532,6 @@
           <w:szCs w:val="32"/>
         </w:rPr>
       </w:pPr>
-      <w:bookmarkStart w:id="16" w:name="_c0u2tp3xfinh" w:colFirst="0" w:colLast="0"/>
-      <w:bookmarkEnd w:id="16"/>
       <w:r>
         <w:rPr>
           <w:sz w:val="32"/>
@@ -1603,163 +544,33 @@
       <w:pPr>
         <w:pStyle w:val="Ttulo2"/>
       </w:pPr>
-      <w:bookmarkStart w:id="17" w:name="_yj6evs8v1vlr" w:colFirst="0" w:colLast="0"/>
-      <w:bookmarkEnd w:id="17"/>
       <w:r>
         <w:t>2.1 Métodos de aprendizaje no profundos</w:t>
       </w:r>
-      <w:commentRangeStart w:id="18"/>
-    </w:p>
-    <w:commentRangeEnd w:id="18"/>
-    <w:p>
-      <w:pPr>
-        <w:jc w:val="both"/>
-      </w:pPr>
-      <w:r>
-        <w:commentReference w:id="18"/>
-      </w:r>
-      <w:r>
-        <w:t xml:space="preserve">Los métodos no profundos de aprendizaje para el pronóstico de series temporales se pueden dividir en dos grupos: técnicas estadísticas clásicas y técnicas de minería de datos (Martínez-Álvarez, Troncoso, Asencio-Cortés y Riquelme, 2015). En cuanto al primer grupo (métodos estadísticos), el promedio móvil integrado </w:t>
-      </w:r>
-      <w:proofErr w:type="spellStart"/>
-      <w:r>
-        <w:t>autoregresivo</w:t>
-      </w:r>
-      <w:proofErr w:type="spellEnd"/>
-      <w:r>
-        <w:t xml:space="preserve"> y el suavizado exponencial han sido los métodos más populares para predecir series temporales de energía solar fotovoltaica (Dong, Yang, </w:t>
-      </w:r>
-      <w:proofErr w:type="spellStart"/>
-      <w:r>
-        <w:t>Reindl</w:t>
-      </w:r>
-      <w:proofErr w:type="spellEnd"/>
-      <w:r>
-        <w:t xml:space="preserve"> y Walsh, 2015; Pedro y </w:t>
-      </w:r>
-      <w:proofErr w:type="spellStart"/>
-      <w:r>
-        <w:t>Coimbra</w:t>
-      </w:r>
-      <w:proofErr w:type="spellEnd"/>
-      <w:r>
-        <w:t xml:space="preserve">, 2012). Con respecto al segundo grupo (métodos de minería de datos), las redes neuronales, las máquinas de vectores de soporte (SVM) y los k vecinos más cercanos se han aplicado recientemente a datos solares fotovoltaicos. Por ejemplo, Barbieri et al. (Barbieri, </w:t>
-      </w:r>
-      <w:proofErr w:type="spellStart"/>
-      <w:r>
-        <w:t>Rajakaruna</w:t>
-      </w:r>
-      <w:proofErr w:type="spellEnd"/>
-      <w:r>
-        <w:t xml:space="preserve"> y Ghosh, 2017) presentaron una visión general de métodos para el pronóstico muy a corto plazo de la energía solar fotovoltaica con modelado de nubes. Encontraron que pronosticar la irradiancia y la temperatura de la celda eran los mejores enfoques para predecir las fluctuaciones de potencia fotovoltaica debido a la cobertura de nubes, y que una combinación de imágenes satelitales y del cielo condujo a los mejores resultados para el pronóstico a muy corto plazo. Una red neuronal, optimizada con un algoritmo genético para pronosticar la potencia </w:t>
+      <w:commentRangeStart w:id="10"/>
+    </w:p>
+    <w:commentRangeEnd w:id="10"/>
+    <w:p>
+      <w:pPr>
+        <w:jc w:val="both"/>
+      </w:pPr>
+      <w:r>
+        <w:commentReference w:id="10"/>
+      </w:r>
+      <w:r>
+        <w:t xml:space="preserve">Los métodos no profundos de aprendizaje para el pronóstico de series temporales se pueden dividir en dos grupos: técnicas estadísticas clásicas y técnicas de minería de datos (Martínez-Álvarez, Troncoso, Asencio-Cortés y Riquelme, 2015). En cuanto al primer grupo (métodos estadísticos), el promedio móvil integrado autoregresivo y el suavizado exponencial han sido los métodos más populares para predecir series temporales de energía solar fotovoltaica (Dong, Yang, Reindl y Walsh, 2015; Pedro y Coimbra, 2012). Con respecto al segundo grupo (métodos de minería de datos), las redes neuronales, las máquinas de vectores de soporte (SVM) y los k vecinos más cercanos se han aplicado recientemente a datos solares fotovoltaicos. Por ejemplo, Barbieri et al. (Barbieri, Rajakaruna y Ghosh, 2017) presentaron una visión general de métodos para el pronóstico muy a corto plazo de la energía solar fotovoltaica con modelado de nubes. Encontraron que pronosticar la irradiancia y la temperatura de la celda eran los mejores enfoques para predecir las fluctuaciones de potencia fotovoltaica debido a la cobertura de nubes, y que una combinación de imágenes satelitales y del cielo condujo a los mejores resultados para el pronóstico a muy corto plazo. Una red neuronal, optimizada con un algoritmo genético para pronosticar la potencia </w:t>
       </w:r>
       <w:r>
         <w:lastRenderedPageBreak/>
-        <w:t xml:space="preserve">fotovoltaica </w:t>
-      </w:r>
-      <w:proofErr w:type="spellStart"/>
-      <w:r>
-        <w:t>intra-hora</w:t>
-      </w:r>
-      <w:proofErr w:type="spellEnd"/>
-      <w:r>
-        <w:t xml:space="preserve">, fue propuesta en Chu et al. (2015). Se propuso un enfoque basado en agrupamientos en función de las características meteorológicas en Wang, </w:t>
-      </w:r>
-      <w:proofErr w:type="spellStart"/>
-      <w:r>
-        <w:t>Koprinska</w:t>
-      </w:r>
-      <w:proofErr w:type="spellEnd"/>
-      <w:r>
-        <w:t xml:space="preserve"> y Rana (2017) y Zhang et al. (2018). Un documento de revisión sobre metodologías de pronóstico para el pronóstico de energía solar se presentó en </w:t>
-      </w:r>
-      <w:proofErr w:type="spellStart"/>
-      <w:r>
-        <w:t>Wan</w:t>
-      </w:r>
-      <w:proofErr w:type="spellEnd"/>
-      <w:r>
-        <w:t xml:space="preserve"> et al. (2015). Se estudiaron pronósticos de intervalo utilizando SVM en Rana, </w:t>
-      </w:r>
-      <w:proofErr w:type="spellStart"/>
-      <w:r>
-        <w:t>Koprinska</w:t>
-      </w:r>
-      <w:proofErr w:type="spellEnd"/>
-      <w:r>
-        <w:t xml:space="preserve"> y </w:t>
-      </w:r>
-      <w:proofErr w:type="spellStart"/>
-      <w:r>
-        <w:t>Agelidis</w:t>
-      </w:r>
-      <w:proofErr w:type="spellEnd"/>
-      <w:r>
-        <w:t xml:space="preserve"> (2015); estos tipos de pronósticos se consideraron adecuados para la naturaleza altamente variable de los datos solares. Se propuso un método de pronóstico basado en los datos meteorológicos y de energía de los días anteriores y el pronóstico meteorológico para el día siguiente en Z. Wang y </w:t>
-      </w:r>
-      <w:proofErr w:type="spellStart"/>
-      <w:r>
-        <w:t>Koprinska</w:t>
-      </w:r>
-      <w:proofErr w:type="spellEnd"/>
-      <w:r>
-        <w:t xml:space="preserve"> (2017) para la predicción de la potencia fotovoltaica un día antes. </w:t>
-      </w:r>
-      <w:proofErr w:type="spellStart"/>
-      <w:r>
-        <w:t>Brecl</w:t>
-      </w:r>
-      <w:proofErr w:type="spellEnd"/>
-      <w:r>
-        <w:t xml:space="preserve"> y </w:t>
-      </w:r>
-      <w:proofErr w:type="spellStart"/>
-      <w:r>
-        <w:t>Topic</w:t>
-      </w:r>
-      <w:proofErr w:type="spellEnd"/>
-      <w:r>
-        <w:t xml:space="preserve"> (2018) propusieron un enfoque que utiliza solo pronósticos meteorológicos comunes, sin información de irradiancia solar, obteniendo resultados satisfactorios.</w:t>
-      </w:r>
-    </w:p>
-    <w:p>
-      <w:pPr>
-        <w:jc w:val="both"/>
-      </w:pPr>
-      <w:r>
-        <w:t xml:space="preserve">En los últimos años, varios estudios en el pronóstico de series temporales se han centrado en crear conjuntos de modelos de predicción. Los conjuntos combinan las predicciones de varios modelos de pronóstico y se ha demostrado que son muy competitivos y más precisos que los modelos de pronóstico individuales en </w:t>
-      </w:r>
-      <w:proofErr w:type="spellStart"/>
-      <w:r>
-        <w:t>Cerqueira</w:t>
-      </w:r>
-      <w:proofErr w:type="spellEnd"/>
-      <w:r>
-        <w:t xml:space="preserve">, Torgo, Pinto y Soares (2017), </w:t>
-      </w:r>
-      <w:proofErr w:type="spellStart"/>
-      <w:r>
-        <w:t>Koprinska</w:t>
-      </w:r>
-      <w:proofErr w:type="spellEnd"/>
-      <w:r>
-        <w:t xml:space="preserve">, Rana, Troncoso y Martínez-Álvarez (2013) y Oliveira y Torgo (2015), incluido el pronóstico de la potencia fotovoltaica (Z. Wang et al. (2017)). Otro método de conjunto fue propuesto por </w:t>
-      </w:r>
-      <w:proofErr w:type="spellStart"/>
-      <w:r>
-        <w:t>Thorey</w:t>
-      </w:r>
-      <w:proofErr w:type="spellEnd"/>
-      <w:r>
-        <w:t xml:space="preserve">, </w:t>
-      </w:r>
-      <w:proofErr w:type="spellStart"/>
-      <w:r>
-        <w:t>Chaussin</w:t>
-      </w:r>
-      <w:proofErr w:type="spellEnd"/>
-      <w:r>
-        <w:t xml:space="preserve"> y Mallet (2018) - un método de aprendizaje en línea que genera una combinación ponderada de pronósticos de potencia fotovoltaica para plantas fotovoltaicas ubicadas en Francia; esta técnica se utilizó para predecir la energía solar hasta 6 días por adelantado.</w:t>
+        <w:t>fotovoltaica intra-hora, fue propuesta en Chu et al. (2015). Se propuso un enfoque basado en agrupamientos en función de las características meteorológicas en Wang, Koprinska y Rana (2017) y Zhang et al. (2018). Un documento de revisión sobre metodologías de pronóstico para el pronóstico de energía solar se presentó en Wan et al. (2015). Se estudiaron pronósticos de intervalo utilizando SVM en Rana, Koprinska y Agelidis (2015); estos tipos de pronósticos se consideraron adecuados para la naturaleza altamente variable de los datos solares. Se propuso un método de pronóstico basado en los datos meteorológicos y de energía de los días anteriores y el pronóstico meteorológico para el día siguiente en Z. Wang y Koprinska (2017) para la predicción de la potencia fotovoltaica un día antes. Brecl y Topic (2018) propusieron un enfoque que utiliza solo pronósticos meteorológicos comunes, sin información de irradiancia solar, obteniendo resultados satisfactorios.</w:t>
+      </w:r>
+    </w:p>
+    <w:p>
+      <w:pPr>
+        <w:jc w:val="both"/>
+      </w:pPr>
+      <w:r>
+        <w:t>En los últimos años, varios estudios en el pronóstico de series temporales se han centrado en crear conjuntos de modelos de predicción. Los conjuntos combinan las predicciones de varios modelos de pronóstico y se ha demostrado que son muy competitivos y más precisos que los modelos de pronóstico individuales en Cerqueira, Torgo, Pinto y Soares (2017), Koprinska, Rana, Troncoso y Martínez-Álvarez (2013) y Oliveira y Torgo (2015), incluido el pronóstico de la potencia fotovoltaica (Z. Wang et al. (2017)). Otro método de conjunto fue propuesto por Thorey, Chaussin y Mallet (2018) - un método de aprendizaje en línea que genera una combinación ponderada de pronósticos de potencia fotovoltaica para plantas fotovoltaicas ubicadas en Francia; esta técnica se utilizó para predecir la energía solar hasta 6 días por adelantado.</w:t>
       </w:r>
     </w:p>
     <w:p/>
@@ -1767,8 +578,6 @@
       <w:pPr>
         <w:pStyle w:val="Ttulo2"/>
       </w:pPr>
-      <w:bookmarkStart w:id="19" w:name="_r375r0vcvjud" w:colFirst="0" w:colLast="0"/>
-      <w:bookmarkEnd w:id="19"/>
       <w:r>
         <w:t>2.2 Métodos de aprendizaje profundo</w:t>
       </w:r>
@@ -1778,143 +587,7 @@
         <w:jc w:val="both"/>
       </w:pPr>
       <w:r>
-        <w:t xml:space="preserve">Los métodos de aprendizaje profundo han suscitado mucho interés en los últimos años debido a sus excelentes resultados, especialmente en tareas de reconocimiento de imágenes y voz (Hinton et al., 2012; </w:t>
-      </w:r>
-      <w:proofErr w:type="spellStart"/>
-      <w:r>
-        <w:t>Krizhevsky</w:t>
-      </w:r>
-      <w:proofErr w:type="spellEnd"/>
-      <w:r>
-        <w:t xml:space="preserve">, </w:t>
-      </w:r>
-      <w:proofErr w:type="spellStart"/>
-      <w:r>
-        <w:t>Sutskever</w:t>
-      </w:r>
-      <w:proofErr w:type="spellEnd"/>
-      <w:r>
-        <w:t xml:space="preserve"> y Hinton, 2012; </w:t>
-      </w:r>
-      <w:proofErr w:type="spellStart"/>
-      <w:r>
-        <w:t>LeCun</w:t>
-      </w:r>
-      <w:proofErr w:type="spellEnd"/>
-      <w:r>
-        <w:t xml:space="preserve">, </w:t>
-      </w:r>
-      <w:proofErr w:type="spellStart"/>
-      <w:r>
-        <w:t>Bengio</w:t>
-      </w:r>
-      <w:proofErr w:type="spellEnd"/>
-      <w:r>
-        <w:t xml:space="preserve"> y Hinton, 2015). Para encuestas sobre arquitecturas y aplicaciones de aprendizaje profundo, consulte a </w:t>
-      </w:r>
-      <w:proofErr w:type="spellStart"/>
-      <w:r>
-        <w:t>Kamilaris</w:t>
-      </w:r>
-      <w:proofErr w:type="spellEnd"/>
-      <w:r>
-        <w:t xml:space="preserve"> y </w:t>
-      </w:r>
-      <w:proofErr w:type="spellStart"/>
-      <w:r>
-        <w:t>Prenafeta-Boldú</w:t>
-      </w:r>
-      <w:proofErr w:type="spellEnd"/>
-      <w:r>
-        <w:t xml:space="preserve"> (2018), </w:t>
-      </w:r>
-      <w:proofErr w:type="spellStart"/>
-      <w:r>
-        <w:t>Mohammadi</w:t>
-      </w:r>
-      <w:proofErr w:type="spellEnd"/>
-      <w:r>
-        <w:t>, Al-</w:t>
-      </w:r>
-      <w:proofErr w:type="spellStart"/>
-      <w:r>
-        <w:t>Fuqaha</w:t>
-      </w:r>
-      <w:proofErr w:type="spellEnd"/>
-      <w:r>
-        <w:t xml:space="preserve">, </w:t>
-      </w:r>
-      <w:proofErr w:type="spellStart"/>
-      <w:r>
-        <w:t>Sorour</w:t>
-      </w:r>
-      <w:proofErr w:type="spellEnd"/>
-      <w:r>
-        <w:t xml:space="preserve"> y </w:t>
-      </w:r>
-      <w:proofErr w:type="spellStart"/>
-      <w:r>
-        <w:t>Guizani</w:t>
-      </w:r>
-      <w:proofErr w:type="spellEnd"/>
-      <w:r>
-        <w:t xml:space="preserve"> (2018), y </w:t>
-      </w:r>
-      <w:proofErr w:type="spellStart"/>
-      <w:r>
-        <w:t>Pouyanfar</w:t>
-      </w:r>
-      <w:proofErr w:type="spellEnd"/>
-      <w:r>
-        <w:t xml:space="preserve"> et al. (2018). Algunos estudios recientes han aplicado métodos de aprendizaje profundo a tareas de pronóstico, incluidas las series temporales relacionadas con la energía. Por ejemplo, </w:t>
-      </w:r>
-      <w:proofErr w:type="spellStart"/>
-      <w:r>
-        <w:t>Binkowski</w:t>
-      </w:r>
-      <w:proofErr w:type="spellEnd"/>
-      <w:r>
-        <w:t xml:space="preserve">, </w:t>
-      </w:r>
-      <w:proofErr w:type="spellStart"/>
-      <w:r>
-        <w:t>Marti</w:t>
-      </w:r>
-      <w:proofErr w:type="spellEnd"/>
-      <w:r>
-        <w:t xml:space="preserve"> y </w:t>
-      </w:r>
-      <w:proofErr w:type="spellStart"/>
-      <w:r>
-        <w:t>Donnat</w:t>
-      </w:r>
-      <w:proofErr w:type="spellEnd"/>
-      <w:r>
-        <w:t xml:space="preserve"> (2017) aplicaron redes neuronales convolucionales (CNN) y redes de memoria a corto y largo plazo (LSTM) para datos de consumo financiero y eléctrico con resultados prometedores. Las redes LSTM también se aplicaron para pronósticos de calidad del aire (Zhou, Chang, Chang, Kao y Wang, 2019) y predicción de temperatura interior (</w:t>
-      </w:r>
-      <w:proofErr w:type="spellStart"/>
-      <w:r>
-        <w:t>Xu</w:t>
-      </w:r>
-      <w:proofErr w:type="spellEnd"/>
-      <w:r>
-        <w:t xml:space="preserve">, Chen, Wang, </w:t>
-      </w:r>
-      <w:proofErr w:type="spellStart"/>
-      <w:r>
-        <w:t>Guo</w:t>
-      </w:r>
-      <w:proofErr w:type="spellEnd"/>
-      <w:r>
-        <w:t xml:space="preserve"> y </w:t>
-      </w:r>
-      <w:proofErr w:type="gramStart"/>
-      <w:r>
-        <w:t>Yuan</w:t>
-      </w:r>
-      <w:proofErr w:type="gramEnd"/>
-      <w:r>
-        <w:t>, 2019), y las CNN se utilizaron para la predicción de lluvias a corto plazo (Qiu et al., 2017).</w:t>
+        <w:t>Los métodos de aprendizaje profundo han suscitado mucho interés en los últimos años debido a sus excelentes resultados, especialmente en tareas de reconocimiento de imágenes y voz (Hinton et al., 2012; Krizhevsky, Sutskever y Hinton, 2012; LeCun, Bengio y Hinton, 2015). Para encuestas sobre arquitecturas y aplicaciones de aprendizaje profundo, consulte a Kamilaris y Prenafeta-Boldú (2018), Mohammadi, Al-Fuqaha, Sorour y Guizani (2018), y Pouyanfar et al. (2018). Algunos estudios recientes han aplicado métodos de aprendizaje profundo a tareas de pronóstico, incluidas las series temporales relacionadas con la energía. Por ejemplo, Binkowski, Marti y Donnat (2017) aplicaron redes neuronales convolucionales (CNN) y redes de memoria a corto y largo plazo (LSTM) para datos de consumo financiero y eléctrico con resultados prometedores. Las redes LSTM también se aplicaron para pronósticos de calidad del aire (Zhou, Chang, Chang, Kao y Wang, 2019) y predicción de temperatura interior (Xu, Chen, Wang, Guo y Yuan, 2019), y las CNN se utilizaron para la predicción de lluvias a corto plazo (Qiu et al., 2017).</w:t>
       </w:r>
     </w:p>
     <w:p>
@@ -1926,95 +599,15 @@
       </w:r>
       <w:r>
         <w:lastRenderedPageBreak/>
-        <w:t xml:space="preserve">presentó un modelo de pronóstico de aprendizaje profundo para una planta fotovoltaica conectada con un sistema de gestión de energía renovable en Lee, Lee y Kim (2017). Neo, Teo, </w:t>
-      </w:r>
-      <w:proofErr w:type="spellStart"/>
-      <w:r>
-        <w:t>Woo</w:t>
-      </w:r>
-      <w:proofErr w:type="spellEnd"/>
-      <w:r>
-        <w:t xml:space="preserve">, </w:t>
-      </w:r>
-      <w:proofErr w:type="spellStart"/>
-      <w:r>
-        <w:t>Logenthiran</w:t>
-      </w:r>
-      <w:proofErr w:type="spellEnd"/>
-      <w:r>
-        <w:t xml:space="preserve"> y Sharma (2017) presentaron una aplicación de Deep </w:t>
-      </w:r>
-      <w:proofErr w:type="spellStart"/>
-      <w:r>
-        <w:t>Belief</w:t>
-      </w:r>
-      <w:proofErr w:type="spellEnd"/>
-      <w:r>
-        <w:t xml:space="preserve"> NN para prever la energía solar fotovoltaica.</w:t>
-      </w:r>
-    </w:p>
-    <w:p>
-      <w:pPr>
-        <w:jc w:val="both"/>
-      </w:pPr>
-      <w:r>
-        <w:t xml:space="preserve">En </w:t>
-      </w:r>
-      <w:proofErr w:type="spellStart"/>
-      <w:r>
-        <w:t>Koprinska</w:t>
-      </w:r>
-      <w:proofErr w:type="spellEnd"/>
-      <w:r>
-        <w:t xml:space="preserve">, Wu y Wang (2018), se utilizaron CNN para el pronóstico de la demanda eléctrica y la energía solar y se demostró que funcionan de manera similar a las redes neuronales de retroalimentación con una capa oculta y superan a las redes LSTM. En Wang et al. (2017), se aplicó un método híbrido basado en transformadas de onda y CNN para el pronóstico de la energía fotovoltaica. La transformada de onda se utilizó para descomponer los datos originales de series temporales en varias series temporales con diferentes frecuencias; luego se utilizaron las CNN para extraer características de cada serie temporal y, finalmente, se aplicó un modelo probabilístico para predecir cada serie por separado. En Yuchi, </w:t>
-      </w:r>
-      <w:proofErr w:type="spellStart"/>
-      <w:r>
-        <w:t>Gergely</w:t>
-      </w:r>
-      <w:proofErr w:type="spellEnd"/>
-      <w:r>
-        <w:t xml:space="preserve"> y Brandt (2018), se utilizaron CNN para correlacionar la salida fotovoltaica con imágenes contemporáneas del cielo y pronosticar la energía fotovoltaica. También se evaluó el efecto de las diferentes CNN y parámetros de imagen en la precisión. Además, se ha demostrado que las redes neuronales recurrentes profundas (RNN) ofrecen resultados prometedores para predecir la energía fotovoltaica en Abdel-Nasser y </w:t>
-      </w:r>
-      <w:proofErr w:type="spellStart"/>
-      <w:r>
-        <w:t>Mahmoud</w:t>
-      </w:r>
-      <w:proofErr w:type="spellEnd"/>
-      <w:r>
-        <w:t xml:space="preserve"> (2017). </w:t>
-      </w:r>
-      <w:proofErr w:type="spellStart"/>
-      <w:r>
-        <w:t>Alzahrani</w:t>
-      </w:r>
-      <w:proofErr w:type="spellEnd"/>
-      <w:r>
-        <w:t xml:space="preserve">, </w:t>
-      </w:r>
-      <w:proofErr w:type="spellStart"/>
-      <w:r>
-        <w:t>Shamsi</w:t>
-      </w:r>
-      <w:proofErr w:type="spellEnd"/>
-      <w:r>
-        <w:t xml:space="preserve">, </w:t>
-      </w:r>
-      <w:proofErr w:type="spellStart"/>
-      <w:r>
-        <w:t>Dagli</w:t>
-      </w:r>
-      <w:proofErr w:type="spellEnd"/>
-      <w:r>
-        <w:t xml:space="preserve"> y </w:t>
-      </w:r>
-      <w:proofErr w:type="spellStart"/>
-      <w:r>
-        <w:t>Ferdowsi</w:t>
-      </w:r>
-      <w:proofErr w:type="spellEnd"/>
-      <w:r>
-        <w:t xml:space="preserve"> (2017) utilizaron una RNN para pronosticar la irradiancia solar y compararon su rendimiento con varios métodos comúnmente utilizados como SVR y redes neuronales de retroalimentación. Después de una amplia revisión de la literatura, hasta donde llega nuestro conocimiento, concluimos </w:t>
+        <w:t>presentó un modelo de pronóstico de aprendizaje profundo para una planta fotovoltaica conectada con un sistema de gestión de energía renovable en Lee, Lee y Kim (2017). Neo, Teo, Woo, Logenthiran y Sharma (2017) presentaron una aplicación de Deep Belief NN para prever la energía solar fotovoltaica.</w:t>
+      </w:r>
+    </w:p>
+    <w:p>
+      <w:pPr>
+        <w:jc w:val="both"/>
+      </w:pPr>
+      <w:r>
+        <w:t xml:space="preserve">En Koprinska, Wu y Wang (2018), se utilizaron CNN para el pronóstico de la demanda eléctrica y la energía solar y se demostró que funcionan de manera similar a las redes neuronales de retroalimentación con una capa oculta y superan a las redes LSTM. En Wang et al. (2017), se aplicó un método híbrido basado en transformadas de onda y CNN para el pronóstico de la energía fotovoltaica. La transformada de onda se utilizó para descomponer los datos originales de series temporales en varias series temporales con diferentes frecuencias; luego se utilizaron las CNN para extraer características de cada serie temporal y, finalmente, se aplicó un modelo probabilístico para predecir cada serie por separado. En Yuchi, Gergely y Brandt (2018), se utilizaron CNN para correlacionar la salida fotovoltaica con imágenes contemporáneas del cielo y pronosticar la energía fotovoltaica. También se evaluó el efecto de las diferentes CNN y parámetros de imagen en la precisión. Además, se ha demostrado que las redes neuronales recurrentes profundas (RNN) ofrecen resultados prometedores para predecir la energía fotovoltaica en Abdel-Nasser y Mahmoud (2017). Alzahrani, Shamsi, Dagli y Ferdowsi (2017) utilizaron una RNN para pronosticar la irradiancia solar y compararon su rendimiento con varios métodos comúnmente utilizados como SVR y redes neuronales de retroalimentación. Después de una amplia revisión de la literatura, hasta donde llega nuestro conocimiento, concluimos </w:t>
       </w:r>
       <w:r>
         <w:t>que,</w:t>
@@ -2026,16 +619,16 @@
         <w:lastRenderedPageBreak/>
         <w:t xml:space="preserve">previos sobre el pronóstico de la energía solar utilizando diferentes tipos de técnicas de aprendizaje profundo, ninguno de ellos trata con series temporales de grandes datos. </w:t>
       </w:r>
-      <w:commentRangeStart w:id="20"/>
+      <w:commentRangeStart w:id="11"/>
       <w:r>
         <w:t>En este artículo, abordamos esta brecha proponiendo un algoritmo para prever grandes datos solares utilizando aprendizaje profundo y evaluando su rendimiento en múltiples fuentes de datos</w:t>
       </w:r>
-      <w:commentRangeEnd w:id="20"/>
+      <w:commentRangeEnd w:id="11"/>
       <w:r>
         <w:rPr>
           <w:rStyle w:val="Refdecomentario"/>
         </w:rPr>
-        <w:commentReference w:id="20"/>
+        <w:commentReference w:id="11"/>
       </w:r>
       <w:r>
         <w:t>.</w:t>
@@ -2069,8 +662,6 @@
           <w:szCs w:val="32"/>
         </w:rPr>
       </w:pPr>
-      <w:bookmarkStart w:id="21" w:name="_s9qxkcdpu3z4" w:colFirst="0" w:colLast="0"/>
-      <w:bookmarkEnd w:id="21"/>
       <w:r>
         <w:rPr>
           <w:sz w:val="32"/>
@@ -2083,13 +674,11 @@
       <w:pPr>
         <w:pStyle w:val="Ttulo2"/>
       </w:pPr>
-      <w:bookmarkStart w:id="22" w:name="_dl2atcaklk01" w:colFirst="0" w:colLast="0"/>
-      <w:bookmarkStart w:id="23" w:name="_Ref161485687"/>
-      <w:bookmarkEnd w:id="22"/>
+      <w:bookmarkStart w:id="12" w:name="_Ref161485687"/>
       <w:r>
         <w:t>3.1 Propuesta de trabajo</w:t>
       </w:r>
-      <w:bookmarkEnd w:id="23"/>
+      <w:bookmarkEnd w:id="12"/>
     </w:p>
     <w:p>
       <w:pPr>
@@ -2151,8 +740,8 @@
           </wp:inline>
         </w:drawing>
       </w:r>
-      <w:bookmarkStart w:id="24" w:name="_qwgi6tjqnmxp" w:colFirst="0" w:colLast="0"/>
-      <w:bookmarkEnd w:id="24"/>
+      <w:bookmarkStart w:id="13" w:name="_qwgi6tjqnmxp" w:colFirst="0" w:colLast="0"/>
+      <w:bookmarkEnd w:id="13"/>
     </w:p>
     <w:p>
       <w:pPr>
@@ -2223,8 +812,6 @@
         </w:numPr>
         <w:jc w:val="both"/>
       </w:pPr>
-      <w:bookmarkStart w:id="25" w:name="_44uta51zgd0b" w:colFirst="0" w:colLast="0"/>
-      <w:bookmarkEnd w:id="25"/>
       <w:r>
         <w:t>Adquisición de los datos:</w:t>
       </w:r>
@@ -2243,8 +830,6 @@
         </w:numPr>
         <w:jc w:val="both"/>
       </w:pPr>
-      <w:bookmarkStart w:id="26" w:name="_qp13yepoener" w:colFirst="0" w:colLast="0"/>
-      <w:bookmarkEnd w:id="26"/>
       <w:r>
         <w:t>Preprocesamiento de los datos:</w:t>
       </w:r>
@@ -2263,8 +848,6 @@
         </w:numPr>
         <w:jc w:val="both"/>
       </w:pPr>
-      <w:bookmarkStart w:id="27" w:name="_h8idj8j04lax" w:colFirst="0" w:colLast="0"/>
-      <w:bookmarkEnd w:id="27"/>
       <w:r>
         <w:t>Transformación de los datos:</w:t>
       </w:r>
@@ -2370,8 +953,6 @@
           <w:numId w:val="1"/>
         </w:numPr>
       </w:pPr>
-      <w:bookmarkStart w:id="28" w:name="_tdy5g89adr0" w:colFirst="0" w:colLast="0"/>
-      <w:bookmarkEnd w:id="28"/>
       <w:r>
         <w:lastRenderedPageBreak/>
         <w:t>Construcción del modelo:</w:t>
@@ -2386,8 +967,6 @@
           <w:numId w:val="4"/>
         </w:numPr>
       </w:pPr>
-      <w:bookmarkStart w:id="29" w:name="_q71modwfhkd2" w:colFirst="0" w:colLast="0"/>
-      <w:bookmarkEnd w:id="29"/>
       <w:r>
         <w:t>Evaluación del modelo:</w:t>
       </w:r>
@@ -2397,31 +976,7 @@
         <w:jc w:val="both"/>
       </w:pPr>
       <w:r>
-        <w:t xml:space="preserve">Una vez ya se ha construido el modelo predictivo, se lleva a cabo la evaluación del mismo, haciendo uso del subconjunto </w:t>
-      </w:r>
-      <w:proofErr w:type="gramStart"/>
-      <w:r>
-        <w:t>de test</w:t>
-      </w:r>
-      <w:proofErr w:type="gramEnd"/>
-      <w:r>
-        <w:t xml:space="preserve">, que ya hemos explicado en puntos anteriores. Con esto, se sacan métricas de error interesantes, como son el Error Absoluto Medio (MAE en adelante, por su definición en inglés, Mean Absolute Error), y la Raíz del Error Cuadrático Medio (RMSE, por su definición en inglés, </w:t>
-      </w:r>
-      <w:proofErr w:type="spellStart"/>
-      <w:r>
-        <w:t>Root</w:t>
-      </w:r>
-      <w:proofErr w:type="spellEnd"/>
-      <w:r>
-        <w:t xml:space="preserve"> Mean </w:t>
-      </w:r>
-      <w:proofErr w:type="spellStart"/>
-      <w:r>
-        <w:t>Squared</w:t>
-      </w:r>
-      <w:proofErr w:type="spellEnd"/>
-      <w:r>
-        <w:t xml:space="preserve"> Error). Ambas métricas, quedarán definidas y con su uso justificado más en profundidad en su propio apartado (Ver </w:t>
+        <w:t xml:space="preserve">Una vez ya se ha construido el modelo predictivo, se lleva a cabo la evaluación del mismo, haciendo uso del subconjunto de test, que ya hemos explicado en puntos anteriores. Con esto, se sacan métricas de error interesantes, como son el Error Absoluto Medio (MAE en adelante, por su definición en inglés, Mean Absolute Error), y la Raíz del Error Cuadrático Medio (RMSE, por su definición en inglés, Root Mean Squared Error). Ambas métricas, quedarán definidas y con su uso justificado más en profundidad en su propio apartado (Ver </w:t>
       </w:r>
       <w:r>
         <w:fldChar w:fldCharType="begin"/>
@@ -2471,15 +1026,7 @@
         <w:jc w:val="both"/>
       </w:pPr>
       <w:r>
-        <w:t xml:space="preserve">Es necesario destacar, que toda la experimentación se llevará a cabo usando potencia computacional gráfica, </w:t>
-      </w:r>
-      <w:proofErr w:type="gramStart"/>
-      <w:r>
-        <w:t>o</w:t>
-      </w:r>
-      <w:proofErr w:type="gramEnd"/>
-      <w:r>
-        <w:t xml:space="preserve"> en otras palabras, no se ejecutará haciendo uso de memoria RAM, sino haciendo uso de GPU. Sin embargo, también llevará a cabo, a modo de recogida de información, </w:t>
+        <w:t xml:space="preserve">Es necesario destacar, que toda la experimentación se llevará a cabo usando potencia computacional gráfica, o en otras palabras, no se ejecutará haciendo uso de memoria RAM, sino haciendo uso de GPU. Sin embargo, también llevará a cabo, a modo de recogida de información, </w:t>
       </w:r>
       <w:r>
         <w:lastRenderedPageBreak/>
@@ -2491,8 +1038,6 @@
       <w:pPr>
         <w:pStyle w:val="Ttulo2"/>
       </w:pPr>
-      <w:bookmarkStart w:id="30" w:name="_1frv8gax9nnw" w:colFirst="0" w:colLast="0"/>
-      <w:bookmarkEnd w:id="30"/>
       <w:r>
         <w:t>3.2 Fundamentos teóricos</w:t>
       </w:r>
@@ -2501,8 +1046,6 @@
       <w:pPr>
         <w:pStyle w:val="Ttulo3"/>
       </w:pPr>
-      <w:bookmarkStart w:id="31" w:name="_o6ghe1vrko5b" w:colFirst="0" w:colLast="0"/>
-      <w:bookmarkEnd w:id="31"/>
       <w:r>
         <w:t>Tipos de algoritmos usados:</w:t>
       </w:r>
@@ -2510,72 +1053,36 @@
     <w:p>
       <w:pPr>
         <w:pStyle w:val="Ttulo4"/>
-      </w:pPr>
-      <w:bookmarkStart w:id="32" w:name="_7klop85rm9mb" w:colFirst="0" w:colLast="0"/>
-      <w:bookmarkEnd w:id="32"/>
-      <w:r>
-        <w:t xml:space="preserve">LSTM: Long-Short </w:t>
-      </w:r>
-      <w:proofErr w:type="spellStart"/>
-      <w:r>
-        <w:t>Term</w:t>
-      </w:r>
-      <w:proofErr w:type="spellEnd"/>
-      <w:r>
-        <w:t xml:space="preserve"> </w:t>
-      </w:r>
-      <w:proofErr w:type="spellStart"/>
-      <w:r>
-        <w:t>Memory</w:t>
-      </w:r>
-      <w:proofErr w:type="spellEnd"/>
-      <w:r>
-        <w:t>.</w:t>
-      </w:r>
-    </w:p>
-    <w:p>
-      <w:pPr>
-        <w:jc w:val="both"/>
-      </w:pPr>
-      <w:r>
-        <w:t>El Long Short-</w:t>
-      </w:r>
-      <w:proofErr w:type="spellStart"/>
-      <w:r>
-        <w:t>Term</w:t>
-      </w:r>
-      <w:proofErr w:type="spellEnd"/>
-      <w:r>
-        <w:t xml:space="preserve"> </w:t>
-      </w:r>
-      <w:proofErr w:type="spellStart"/>
-      <w:r>
-        <w:t>Memory</w:t>
-      </w:r>
-      <w:proofErr w:type="spellEnd"/>
-      <w:r>
-        <w:t xml:space="preserve"> (LSTM) es un tipo de red neuronal recurrente (RNN) diseñado específicamente para modelar datos secuenciales con dependencias de largo alcance. A diferencia de las RNN tradicionales, las redes LSTM están equipadas con células de memoria especializadas que les permiten retener información sobre secuencias extensas, lo que las hace muy eficaces para tareas como la previsión de series temporales (precisamente nuestro caso) o el procesamiento de voz.</w:t>
-      </w:r>
-    </w:p>
-    <w:p>
-      <w:pPr>
-        <w:jc w:val="both"/>
-      </w:pPr>
-    </w:p>
-    <w:p>
-      <w:pPr>
-        <w:jc w:val="both"/>
-      </w:pPr>
-      <w:r>
-        <w:t>Cada una de estas células contiene tres “puertas”: la puerta de entrada, la puerta de olvido y la puerta de salida. Estas puertas regulan el flujo de información que entra y sale de la célula, lo que permite a la red recordar u olvidar información de forma selectiva en función de su relevancia en cada contexto. Además, las redes LSTM incorporan una célula de estado (</w:t>
-      </w:r>
-      <w:proofErr w:type="spellStart"/>
-      <w:r>
-        <w:t>cell</w:t>
-      </w:r>
-      <w:proofErr w:type="spellEnd"/>
-      <w:r>
-        <w:t xml:space="preserve"> state) que sirve, digamos, de “cinta transportadora”, llevando la información a través de los distintos timesteps y facilitando el aprendizaje de las dependencias a largo plazo.</w:t>
+        <w:rPr>
+          <w:lang w:val="en-US"/>
+        </w:rPr>
+      </w:pPr>
+      <w:r>
+        <w:rPr>
+          <w:lang w:val="en-US"/>
+        </w:rPr>
+        <w:t>LSTM: Long-Short Term Memory.</w:t>
+      </w:r>
+    </w:p>
+    <w:p>
+      <w:pPr>
+        <w:jc w:val="both"/>
+      </w:pPr>
+      <w:r>
+        <w:t>El Long Short-Term Memory (LSTM) es un tipo de red neuronal recurrente (RNN) diseñado específicamente para modelar datos secuenciales con dependencias de largo alcance. A diferencia de las RNN tradicionales, las redes LSTM están equipadas con células de memoria especializadas que les permiten retener información sobre secuencias extensas, lo que las hace muy eficaces para tareas como la previsión de series temporales (precisamente nuestro caso) o el procesamiento de voz.</w:t>
+      </w:r>
+    </w:p>
+    <w:p>
+      <w:pPr>
+        <w:jc w:val="both"/>
+      </w:pPr>
+    </w:p>
+    <w:p>
+      <w:pPr>
+        <w:jc w:val="both"/>
+      </w:pPr>
+      <w:r>
+        <w:t>Cada una de estas células contiene tres “puertas”: la puerta de entrada, la puerta de olvido y la puerta de salida. Estas puertas regulan el flujo de información que entra y sale de la célula, lo que permite a la red recordar u olvidar información de forma selectiva en función de su relevancia en cada contexto. Además, las redes LSTM incorporan una célula de estado (cell state) que sirve, digamos, de “cinta transportadora”, llevando la información a través de los distintos timesteps y facilitando el aprendizaje de las dependencias a largo plazo.</w:t>
       </w:r>
     </w:p>
     <w:p>
@@ -2623,13 +1130,7 @@
         <w:fldChar w:fldCharType="separate"/>
       </w:r>
       <w:r>
-        <w:t>6.</w:t>
-      </w:r>
-      <w:r>
-        <w:t>1</w:t>
-      </w:r>
-      <w:r>
-        <w:t xml:space="preserve"> Enlaces de interés</w:t>
+        <w:t>6.1 Enlaces de interés</w:t>
       </w:r>
       <w:r>
         <w:fldChar w:fldCharType="end"/>
@@ -2764,51 +1265,17 @@
         <w:pStyle w:val="Ttulo4"/>
         <w:jc w:val="both"/>
       </w:pPr>
-      <w:bookmarkStart w:id="33" w:name="_uns8cger1wy2" w:colFirst="0" w:colLast="0"/>
-      <w:bookmarkEnd w:id="33"/>
       <w:r>
         <w:lastRenderedPageBreak/>
-        <w:t xml:space="preserve">GRU: </w:t>
-      </w:r>
-      <w:proofErr w:type="spellStart"/>
-      <w:r>
-        <w:t>Gated</w:t>
-      </w:r>
-      <w:proofErr w:type="spellEnd"/>
-      <w:r>
-        <w:t xml:space="preserve"> </w:t>
-      </w:r>
-      <w:proofErr w:type="spellStart"/>
-      <w:r>
-        <w:t>Recurrent</w:t>
-      </w:r>
-      <w:proofErr w:type="spellEnd"/>
-      <w:r>
-        <w:t xml:space="preserve"> Unit.</w:t>
-      </w:r>
-    </w:p>
-    <w:p>
-      <w:pPr>
-        <w:jc w:val="both"/>
-      </w:pPr>
-      <w:r>
-        <w:t>Las redes neuronales GRU (</w:t>
-      </w:r>
-      <w:proofErr w:type="spellStart"/>
-      <w:r>
-        <w:t>Gated</w:t>
-      </w:r>
-      <w:proofErr w:type="spellEnd"/>
-      <w:r>
-        <w:t xml:space="preserve"> </w:t>
-      </w:r>
-      <w:proofErr w:type="spellStart"/>
-      <w:r>
-        <w:t>Recurrent</w:t>
-      </w:r>
-      <w:proofErr w:type="spellEnd"/>
-      <w:r>
-        <w:t xml:space="preserve"> Unit) representan una variante de las arquitecturas de redes neuronales recurrentes (RNN) diseñadas para modelar datos secuenciales al tiempo que mitigan algunos de los problemas que presentan las RNN tradicionales, como el desvanecimiento de gradientes durante el entrenamiento. Al igual que las redes LSTM, las GRU son especialmente eficaces para tareas que implican datos secuenciales, como el procesamiento del lenguaje natural, el análisis de series temporales y el reconocimiento del habla.</w:t>
+        <w:t>GRU: Gated Recurrent Unit.</w:t>
+      </w:r>
+    </w:p>
+    <w:p>
+      <w:pPr>
+        <w:jc w:val="both"/>
+      </w:pPr>
+      <w:r>
+        <w:t>Las redes neuronales GRU (Gated Recurrent Unit) representan una variante de las arquitecturas de redes neuronales recurrentes (RNN) diseñadas para modelar datos secuenciales al tiempo que mitigan algunos de los problemas que presentan las RNN tradicionales, como el desvanecimiento de gradientes durante el entrenamiento. Al igual que las redes LSTM, las GRU son especialmente eficaces para tareas que implican datos secuenciales, como el procesamiento del lenguaje natural, el análisis de series temporales y el reconocimiento del habla.</w:t>
       </w:r>
     </w:p>
     <w:p>
@@ -2995,18 +1462,8 @@
         <w:pStyle w:val="Ttulo4"/>
         <w:jc w:val="both"/>
       </w:pPr>
-      <w:bookmarkStart w:id="34" w:name="_8ydkt3bjyq42" w:colFirst="0" w:colLast="0"/>
-      <w:bookmarkEnd w:id="34"/>
-      <w:r>
-        <w:t xml:space="preserve">TCN: Temporal </w:t>
-      </w:r>
-      <w:proofErr w:type="spellStart"/>
-      <w:r>
-        <w:t>Convolutional</w:t>
-      </w:r>
-      <w:proofErr w:type="spellEnd"/>
-      <w:r>
-        <w:t xml:space="preserve"> Network.</w:t>
+      <w:r>
+        <w:t>TCN: Temporal Convolutional Network.</w:t>
       </w:r>
     </w:p>
     <w:p>
@@ -3018,15 +1475,7 @@
       </w:r>
       <w:r>
         <w:lastRenderedPageBreak/>
-        <w:t xml:space="preserve">tipo de red convolucional, o CNN. Son una alternativa </w:t>
-      </w:r>
-      <w:proofErr w:type="gramStart"/>
-      <w:r>
-        <w:t>a</w:t>
-      </w:r>
-      <w:proofErr w:type="gramEnd"/>
-      <w:r>
-        <w:t xml:space="preserve"> tener en cuenta frente a las mencionadas al aprovechar las operaciones convolucionales para capturar patrones temporales en datos secuenciales de forma más eficiente.</w:t>
+        <w:t>tipo de red convolucional, o CNN. Son una alternativa a tener en cuenta frente a las mencionadas al aprovechar las operaciones convolucionales para capturar patrones temporales en datos secuenciales de forma más eficiente.</w:t>
       </w:r>
     </w:p>
     <w:p>
@@ -3090,23 +1539,7 @@
       </w:pPr>
       <w:r>
         <w:lastRenderedPageBreak/>
-        <w:t>A continuación, se muestra un ejemplo de arquitectura de una red TCN. Se introducen nombres como “</w:t>
-      </w:r>
-      <w:proofErr w:type="spellStart"/>
-      <w:r>
-        <w:t>kernel_size</w:t>
-      </w:r>
-      <w:proofErr w:type="spellEnd"/>
-      <w:r>
-        <w:t>” o “</w:t>
-      </w:r>
-      <w:proofErr w:type="spellStart"/>
-      <w:r>
-        <w:t>dilation</w:t>
-      </w:r>
-      <w:proofErr w:type="spellEnd"/>
-      <w:r>
-        <w:t xml:space="preserve">”, que se explicarán específicamente en </w:t>
+        <w:t xml:space="preserve">A continuación, se muestra un ejemplo de arquitectura de una red TCN. Se introducen nombres como “kernel_size” o “dilation”, que se explicarán específicamente en </w:t>
       </w:r>
       <w:r>
         <w:fldChar w:fldCharType="begin"/>
@@ -3246,8 +1679,8 @@
       <w:pPr>
         <w:pStyle w:val="Ttulo3"/>
       </w:pPr>
-      <w:bookmarkStart w:id="35" w:name="_kwone1ea9eaa" w:colFirst="0" w:colLast="0"/>
-      <w:bookmarkEnd w:id="35"/>
+      <w:bookmarkStart w:id="14" w:name="_kwone1ea9eaa" w:colFirst="0" w:colLast="0"/>
+      <w:bookmarkEnd w:id="14"/>
       <w:r>
         <w:t>Tipos de optimizadores usados:</w:t>
       </w:r>
@@ -3256,21 +1689,21 @@
       <w:pPr>
         <w:pStyle w:val="Ttulo4"/>
       </w:pPr>
-      <w:bookmarkStart w:id="36" w:name="_mwkxgekpbnv6" w:colFirst="0" w:colLast="0"/>
-      <w:bookmarkEnd w:id="36"/>
+      <w:bookmarkStart w:id="15" w:name="_mwkxgekpbnv6" w:colFirst="0" w:colLast="0"/>
+      <w:bookmarkEnd w:id="15"/>
       <w:r>
         <w:t>Random Search:</w:t>
       </w:r>
-      <w:commentRangeStart w:id="37"/>
-    </w:p>
-    <w:commentRangeEnd w:id="37"/>
+      <w:commentRangeStart w:id="16"/>
+    </w:p>
+    <w:commentRangeEnd w:id="16"/>
     <w:p>
       <w:pPr>
         <w:ind w:left="720" w:hanging="720"/>
         <w:jc w:val="both"/>
       </w:pPr>
       <w:r>
-        <w:commentReference w:id="37"/>
+        <w:commentReference w:id="16"/>
       </w:r>
       <w:r>
         <w:t xml:space="preserve"> </w:t>
@@ -3409,8 +1842,8 @@
       <w:pPr>
         <w:pStyle w:val="Ttulo4"/>
       </w:pPr>
-      <w:bookmarkStart w:id="38" w:name="_1neeyji70kkl" w:colFirst="0" w:colLast="0"/>
-      <w:bookmarkEnd w:id="38"/>
+      <w:bookmarkStart w:id="17" w:name="_1neeyji70kkl" w:colFirst="0" w:colLast="0"/>
+      <w:bookmarkEnd w:id="17"/>
       <w:r>
         <w:t>Bayesian Optimization:</w:t>
       </w:r>
@@ -3549,8 +1982,6 @@
           <w:szCs w:val="32"/>
         </w:rPr>
       </w:pPr>
-      <w:bookmarkStart w:id="39" w:name="_pig3n9a11dsc" w:colFirst="0" w:colLast="0"/>
-      <w:bookmarkEnd w:id="39"/>
       <w:r>
         <w:rPr>
           <w:sz w:val="32"/>
@@ -3563,13 +1994,11 @@
       <w:pPr>
         <w:pStyle w:val="Ttulo2"/>
       </w:pPr>
-      <w:bookmarkStart w:id="40" w:name="_4hdi857ddmlw" w:colFirst="0" w:colLast="0"/>
-      <w:bookmarkStart w:id="41" w:name="_Ref161485642"/>
-      <w:bookmarkEnd w:id="40"/>
+      <w:bookmarkStart w:id="18" w:name="_Ref161485642"/>
       <w:r>
         <w:t>4.1 Descripción de los datos</w:t>
       </w:r>
-      <w:bookmarkEnd w:id="41"/>
+      <w:bookmarkEnd w:id="18"/>
     </w:p>
     <w:p>
       <w:pPr>
@@ -5058,15 +3487,13 @@
       <w:pPr>
         <w:pStyle w:val="Ttulo2"/>
       </w:pPr>
-      <w:bookmarkStart w:id="42" w:name="_uyw56668zc31" w:colFirst="0" w:colLast="0"/>
-      <w:bookmarkStart w:id="43" w:name="_Ref161485421"/>
-      <w:bookmarkEnd w:id="42"/>
+      <w:bookmarkStart w:id="19" w:name="_Ref161485421"/>
       <w:r>
         <w:t>4.2 Métricas de error</w:t>
       </w:r>
-      <w:bookmarkStart w:id="44" w:name="_liuiz06xqrlp" w:colFirst="0" w:colLast="0"/>
-      <w:bookmarkEnd w:id="43"/>
-      <w:bookmarkEnd w:id="44"/>
+      <w:bookmarkStart w:id="20" w:name="_liuiz06xqrlp" w:colFirst="0" w:colLast="0"/>
+      <w:bookmarkEnd w:id="19"/>
+      <w:bookmarkEnd w:id="20"/>
     </w:p>
     <w:p>
       <w:pPr>
@@ -5094,23 +3521,7 @@
         <w:fldChar w:fldCharType="end"/>
       </w:r>
       <w:r>
-        <w:t xml:space="preserve">, las métricas elegidas para la evaluación de los modelos construidos son dos: Mean Absolute Error (MAE) y </w:t>
-      </w:r>
-      <w:proofErr w:type="spellStart"/>
-      <w:r>
-        <w:t>Root</w:t>
-      </w:r>
-      <w:proofErr w:type="spellEnd"/>
-      <w:r>
-        <w:t xml:space="preserve"> Mean </w:t>
-      </w:r>
-      <w:proofErr w:type="spellStart"/>
-      <w:r>
-        <w:t>Squared</w:t>
-      </w:r>
-      <w:proofErr w:type="spellEnd"/>
-      <w:r>
-        <w:t xml:space="preserve"> Error (</w:t>
+        <w:t>, las métricas elegidas para la evaluación de los modelos construidos son dos: Mean Absolute Error (MAE) y Root Mean Squared Error (</w:t>
       </w:r>
       <w:r>
         <w:t>R</w:t>
@@ -5518,37 +3929,12 @@
         </w:numPr>
         <w:jc w:val="both"/>
       </w:pPr>
-      <w:proofErr w:type="spellStart"/>
       <w:r>
         <w:rPr>
           <w:b/>
           <w:bCs/>
         </w:rPr>
-        <w:t>Root</w:t>
-      </w:r>
-      <w:proofErr w:type="spellEnd"/>
-      <w:r>
-        <w:rPr>
-          <w:b/>
-          <w:bCs/>
-        </w:rPr>
-        <w:t xml:space="preserve"> Mean </w:t>
-      </w:r>
-      <w:proofErr w:type="spellStart"/>
-      <w:r>
-        <w:rPr>
-          <w:b/>
-          <w:bCs/>
-        </w:rPr>
-        <w:t>Squared</w:t>
-      </w:r>
-      <w:proofErr w:type="spellEnd"/>
-      <w:r>
-        <w:rPr>
-          <w:b/>
-          <w:bCs/>
-        </w:rPr>
-        <w:t xml:space="preserve"> Error (RMSE</w:t>
+        <w:t>Root Mean Squared Error (RMSE</w:t>
       </w:r>
       <w:r>
         <w:rPr>
@@ -5964,13 +4350,11 @@
       <w:pPr>
         <w:pStyle w:val="Ttulo2"/>
       </w:pPr>
-      <w:bookmarkStart w:id="45" w:name="_kklh0zm1korb" w:colFirst="0" w:colLast="0"/>
-      <w:bookmarkStart w:id="46" w:name="_Ref161486141"/>
-      <w:bookmarkEnd w:id="45"/>
+      <w:bookmarkStart w:id="21" w:name="_Ref161486141"/>
       <w:r>
         <w:t>4.3 Experimentación de los datos</w:t>
       </w:r>
-      <w:bookmarkEnd w:id="46"/>
+      <w:bookmarkEnd w:id="21"/>
     </w:p>
     <w:p>
       <w:pPr>
@@ -6075,15 +4459,7 @@
         <w:t>generado</w:t>
       </w:r>
       <w:r>
-        <w:t xml:space="preserve"> se hace con los datos al completo de 2016. A la hora de números concretos, los ficheros de 2015 con 365 registros, uno por día, generan un conjunto de entrenamiento de 255 filas, y un conjunto de validación de 110 filas; </w:t>
-      </w:r>
-      <w:proofErr w:type="gramStart"/>
-      <w:r>
-        <w:t>y</w:t>
-      </w:r>
-      <w:proofErr w:type="gramEnd"/>
-      <w:r>
-        <w:t xml:space="preserve"> por otro lado, su par correspondiente a 2016, generará un conjunto de test con 366 filas.</w:t>
+        <w:t xml:space="preserve"> se hace con los datos al completo de 2016. A la hora de números concretos, los ficheros de 2015 con 365 registros, uno por día, generan un conjunto de entrenamiento de 255 filas, y un conjunto de validación de 110 filas; y por otro lado, su par correspondiente a 2016, generará un conjunto de test con 366 filas.</w:t>
       </w:r>
     </w:p>
     <w:p>
@@ -6179,14 +4555,7 @@
               <w:rFonts w:ascii="Cambria Math" w:hAnsi="Cambria Math"/>
               <w:lang w:val="en-US"/>
             </w:rPr>
-            <m:t>scaled</m:t>
-          </m:r>
-          <m:r>
-            <w:rPr>
-              <w:rFonts w:ascii="Cambria Math" w:hAnsi="Cambria Math"/>
-              <w:lang w:val="en-US"/>
-            </w:rPr>
-            <m:t xml:space="preserve">= </m:t>
+            <m:t xml:space="preserve">scaled= </m:t>
           </m:r>
           <m:f>
             <m:fPr>
@@ -6518,31 +4887,7 @@
               <w:jc w:val="both"/>
             </w:pPr>
             <w:r>
-              <w:t xml:space="preserve">O Compute </w:t>
-            </w:r>
-            <w:proofErr w:type="spellStart"/>
-            <w:r>
-              <w:t>Unified</w:t>
-            </w:r>
-            <w:proofErr w:type="spellEnd"/>
-            <w:r>
-              <w:t xml:space="preserve"> </w:t>
-            </w:r>
-            <w:proofErr w:type="spellStart"/>
-            <w:r>
-              <w:t>Device</w:t>
-            </w:r>
-            <w:proofErr w:type="spellEnd"/>
-            <w:r>
-              <w:t xml:space="preserve"> </w:t>
-            </w:r>
-            <w:proofErr w:type="spellStart"/>
-            <w:r>
-              <w:t>Architecture</w:t>
-            </w:r>
-            <w:proofErr w:type="spellEnd"/>
-            <w:r>
-              <w:t>, plataforma de computación paralela de NVIDIA que permite la ejecución de software haciendo uso de GPU.</w:t>
+              <w:t>O Compute Unified Device Architecture, plataforma de computación paralela de NVIDIA que permite la ejecución de software haciendo uso de GPU.</w:t>
             </w:r>
           </w:p>
         </w:tc>
@@ -7041,16 +5386,16 @@
       <w:r>
         <w:t>, lo cual ayuda a la generalización del modelo.</w:t>
       </w:r>
-      <w:commentRangeStart w:id="47"/>
+      <w:commentRangeStart w:id="22"/>
       <w:r>
         <w:t xml:space="preserve"> </w:t>
       </w:r>
-      <w:commentRangeEnd w:id="47"/>
+      <w:commentRangeEnd w:id="22"/>
       <w:r>
         <w:rPr>
           <w:rStyle w:val="Refdecomentario"/>
         </w:rPr>
-        <w:commentReference w:id="47"/>
+        <w:commentReference w:id="22"/>
       </w:r>
       <w:r>
         <w:br w:type="page"/>
@@ -7476,15 +5821,7 @@
         <w:jc w:val="both"/>
       </w:pPr>
       <w:r>
-        <w:t xml:space="preserve">Número de </w:t>
-      </w:r>
-      <w:proofErr w:type="spellStart"/>
-      <w:r>
-        <w:t>kernels</w:t>
-      </w:r>
-      <w:proofErr w:type="spellEnd"/>
-      <w:r>
-        <w:t>:</w:t>
+        <w:t>Número de kernels:</w:t>
       </w:r>
     </w:p>
     <w:p>
@@ -7657,6 +5994,142 @@
         <w:jc w:val="both"/>
       </w:pPr>
       <w:r>
+        <w:t>Aparte de los hiperparámetros</w:t>
+      </w:r>
+      <w:r>
+        <w:t xml:space="preserve"> definidos</w:t>
+      </w:r>
+      <w:r>
+        <w:t>, también hay otros parámetros a la hora de ejecutar el entrenamiento que han sido necesarios definir, para que sean iguales para todas las ejecuciones de las 3 técnicas. Estos son:</w:t>
+      </w:r>
+    </w:p>
+    <w:p>
+      <w:pPr>
+        <w:pStyle w:val="Prrafodelista"/>
+        <w:numPr>
+          <w:ilvl w:val="0"/>
+          <w:numId w:val="3"/>
+        </w:numPr>
+        <w:jc w:val="both"/>
+      </w:pPr>
+      <w:r>
+        <w:t>Épocas (epochs):</w:t>
+      </w:r>
+      <w:r>
+        <w:t xml:space="preserve"> u</w:t>
+      </w:r>
+      <w:r>
+        <w:t>na época es una iteración completa a través de todo el conjunto de datos de entrenamiento. Durante una época, el modelo utiliza todos los datos de entrenamiento una vez para actualizar sus pesos y ajustarse mejor a los datos. Después de cada época, el modelo se evalúa utilizando el conjunto de datos de validación, para evaluar su desempeño</w:t>
+      </w:r>
+      <w:r>
+        <w:t>.</w:t>
+      </w:r>
+    </w:p>
+    <w:p>
+      <w:pPr>
+        <w:pStyle w:val="Prrafodelista"/>
+        <w:numPr>
+          <w:ilvl w:val="1"/>
+          <w:numId w:val="3"/>
+        </w:numPr>
+        <w:jc w:val="both"/>
+      </w:pPr>
+      <w:r>
+        <w:t>Valor elegido: 100.</w:t>
+      </w:r>
+    </w:p>
+    <w:p>
+      <w:pPr>
+        <w:pStyle w:val="Prrafodelista"/>
+        <w:numPr>
+          <w:ilvl w:val="0"/>
+          <w:numId w:val="3"/>
+        </w:numPr>
+        <w:jc w:val="both"/>
+      </w:pPr>
+      <w:r>
+        <w:t>Ejecuciones (executions):</w:t>
+      </w:r>
+      <w:r>
+        <w:t xml:space="preserve"> una ejecución es la acción de entrenamiento del modelo. En otras palabras, este parámetro se poder hacer múltiples ejecuciones sin necesidad de hacerlas manualmente. La librería Keras-Tuner proporciona esta opción, guardando los X mejores modelos de cada ejecución para su posible posterior análisis.</w:t>
+      </w:r>
+    </w:p>
+    <w:p>
+      <w:pPr>
+        <w:pStyle w:val="Prrafodelista"/>
+        <w:numPr>
+          <w:ilvl w:val="1"/>
+          <w:numId w:val="3"/>
+        </w:numPr>
+        <w:jc w:val="both"/>
+      </w:pPr>
+      <w:r>
+        <w:t xml:space="preserve">Valor </w:t>
+      </w:r>
+      <w:commentRangeStart w:id="23"/>
+      <w:r>
+        <w:t>elegido</w:t>
+      </w:r>
+      <w:commentRangeEnd w:id="23"/>
+      <w:r>
+        <w:rPr>
+          <w:rStyle w:val="Refdecomentario"/>
+        </w:rPr>
+        <w:commentReference w:id="23"/>
+      </w:r>
+      <w:r>
+        <w:t xml:space="preserve">: </w:t>
+      </w:r>
+      <w:r>
+        <w:t>2</w:t>
+      </w:r>
+    </w:p>
+    <w:p>
+      <w:pPr>
+        <w:pStyle w:val="Prrafodelista"/>
+        <w:numPr>
+          <w:ilvl w:val="0"/>
+          <w:numId w:val="3"/>
+        </w:numPr>
+        <w:jc w:val="both"/>
+      </w:pPr>
+      <w:r>
+        <w:t>Intentos (trials):</w:t>
+      </w:r>
+      <w:r>
+        <w:t xml:space="preserve"> cada trial representa la evaluación de una tupla de hiperparámetros en </w:t>
+      </w:r>
+      <w:r>
+        <w:t>un modelo. Es otras palabras, con X trials, se probarán X combinaciones de los hiperparámetros definidos.</w:t>
+      </w:r>
+    </w:p>
+    <w:p>
+      <w:pPr>
+        <w:pStyle w:val="Prrafodelista"/>
+        <w:numPr>
+          <w:ilvl w:val="1"/>
+          <w:numId w:val="3"/>
+        </w:numPr>
+        <w:jc w:val="both"/>
+      </w:pPr>
+      <w:r>
+        <w:lastRenderedPageBreak/>
+        <w:t xml:space="preserve">Valor elegido: </w:t>
+      </w:r>
+      <w:r>
+        <w:t>40</w:t>
+      </w:r>
+    </w:p>
+    <w:p>
+      <w:pPr>
+        <w:jc w:val="both"/>
+      </w:pPr>
+    </w:p>
+    <w:p>
+      <w:pPr>
+        <w:jc w:val="both"/>
+      </w:pPr>
+      <w:r>
         <w:t>A la hora de mostrar los resultados, se mostrarán los valores de los mejores modelos conseguidos.</w:t>
       </w:r>
     </w:p>
@@ -7664,34 +6137,34 @@
       <w:pPr>
         <w:jc w:val="both"/>
       </w:pPr>
-      <w:commentRangeStart w:id="48"/>
-      <w:commentRangeStart w:id="49"/>
-    </w:p>
-    <w:commentRangeEnd w:id="48"/>
-    <w:p>
-      <w:pPr>
-        <w:jc w:val="both"/>
-      </w:pPr>
-      <w:r>
-        <w:commentReference w:id="48"/>
-      </w:r>
-      <w:commentRangeEnd w:id="49"/>
+      <w:commentRangeStart w:id="24"/>
+      <w:commentRangeStart w:id="25"/>
+    </w:p>
+    <w:commentRangeEnd w:id="24"/>
+    <w:p>
+      <w:pPr>
+        <w:jc w:val="both"/>
+      </w:pPr>
+      <w:r>
+        <w:commentReference w:id="24"/>
+      </w:r>
+      <w:commentRangeEnd w:id="25"/>
       <w:r>
         <w:rPr>
           <w:rStyle w:val="Refdecomentario"/>
         </w:rPr>
-        <w:commentReference w:id="49"/>
+        <w:commentReference w:id="25"/>
       </w:r>
       <w:r>
         <w:t>Tal y como se ha introducido en este mismo apartado, como</w:t>
       </w:r>
-      <w:commentRangeStart w:id="50"/>
+      <w:commentRangeStart w:id="26"/>
       <w:r>
         <w:t xml:space="preserve"> contrapunto, se han ejecutado también de forma “tradicional”, es decir, haciendo uso de memoria RAM, algunos modelos, con el objetivo de comparar tiempos de ejecución entre unos y otros.</w:t>
       </w:r>
-      <w:commentRangeEnd w:id="50"/>
-      <w:r>
-        <w:commentReference w:id="50"/>
+      <w:commentRangeEnd w:id="26"/>
+      <w:r>
+        <w:commentReference w:id="26"/>
       </w:r>
     </w:p>
     <w:p/>
@@ -7700,8 +6173,6 @@
       <w:pPr>
         <w:pStyle w:val="Ttulo2"/>
       </w:pPr>
-      <w:bookmarkStart w:id="51" w:name="_dtkls33ncc30" w:colFirst="0" w:colLast="0"/>
-      <w:bookmarkEnd w:id="51"/>
       <w:r>
         <w:t>4.4 Discusión y análisis de los resultados</w:t>
       </w:r>
@@ -7715,8 +6186,6 @@
           <w:szCs w:val="32"/>
         </w:rPr>
       </w:pPr>
-      <w:bookmarkStart w:id="52" w:name="_qsmkqsddbfy8" w:colFirst="0" w:colLast="0"/>
-      <w:bookmarkEnd w:id="52"/>
       <w:r>
         <w:rPr>
           <w:sz w:val="32"/>
@@ -7766,8 +6235,6 @@
           <w:szCs w:val="32"/>
         </w:rPr>
       </w:pPr>
-      <w:bookmarkStart w:id="53" w:name="_54lb5dw3061e" w:colFirst="0" w:colLast="0"/>
-      <w:bookmarkEnd w:id="53"/>
       <w:r>
         <w:rPr>
           <w:sz w:val="32"/>
@@ -7802,17 +6269,11 @@
       <w:pPr>
         <w:pStyle w:val="Ttulo2"/>
       </w:pPr>
-      <w:bookmarkStart w:id="54" w:name="_Ref161485453"/>
-      <w:r>
-        <w:t>6.</w:t>
-      </w:r>
-      <w:r>
-        <w:t>1</w:t>
-      </w:r>
-      <w:r>
-        <w:t xml:space="preserve"> Enlaces de interés</w:t>
-      </w:r>
-      <w:bookmarkEnd w:id="54"/>
+      <w:bookmarkStart w:id="27" w:name="_Ref161485453"/>
+      <w:r>
+        <w:t>6.1 Enlaces de interés</w:t>
+      </w:r>
+      <w:bookmarkEnd w:id="27"/>
     </w:p>
     <w:p>
       <w:pPr>
@@ -7866,14 +6327,26 @@
     <w:p>
       <w:pPr>
         <w:pStyle w:val="Ttulo2"/>
-      </w:pPr>
-      <w:r>
+        <w:rPr>
+          <w:lang w:val="en-US"/>
+        </w:rPr>
+      </w:pPr>
+      <w:r>
+        <w:rPr>
+          <w:lang w:val="en-US"/>
+        </w:rPr>
         <w:t>6.</w:t>
       </w:r>
       <w:r>
+        <w:rPr>
+          <w:lang w:val="en-US"/>
+        </w:rPr>
         <w:t>2</w:t>
       </w:r>
       <w:r>
+        <w:rPr>
+          <w:lang w:val="en-US"/>
+        </w:rPr>
         <w:t xml:space="preserve"> Citas bibliográficas</w:t>
       </w:r>
     </w:p>
@@ -7882,50 +6355,19 @@
         <w:jc w:val="both"/>
       </w:pPr>
       <w:r>
-        <w:t>Abdel-</w:t>
-      </w:r>
-      <w:proofErr w:type="spellStart"/>
-      <w:proofErr w:type="gramStart"/>
-      <w:r>
-        <w:t>Nasser,M</w:t>
-      </w:r>
-      <w:proofErr w:type="spellEnd"/>
-      <w:r>
-        <w:t>.</w:t>
-      </w:r>
-      <w:proofErr w:type="gramEnd"/>
-      <w:r>
-        <w:t xml:space="preserve">, &amp; </w:t>
-      </w:r>
-      <w:proofErr w:type="spellStart"/>
-      <w:r>
-        <w:t>Mahmoud</w:t>
-      </w:r>
-      <w:proofErr w:type="spellEnd"/>
-      <w:r>
-        <w:t xml:space="preserve">, K. (2017). </w:t>
-      </w:r>
-      <w:r>
         <w:rPr>
           <w:lang w:val="en-US"/>
         </w:rPr>
+        <w:t xml:space="preserve">Abdel-Nasser,M., &amp; Mahmoud, K. (2017). </w:t>
+      </w:r>
+      <w:r>
+        <w:rPr>
+          <w:lang w:val="en-US"/>
+        </w:rPr>
         <w:t xml:space="preserve">Accurate photovoltaic power forecasting models using deep LSTM-RNN. </w:t>
       </w:r>
-      <w:proofErr w:type="spellStart"/>
-      <w:r>
-        <w:t>NeuralComputing</w:t>
-      </w:r>
-      <w:proofErr w:type="spellEnd"/>
-      <w:r>
-        <w:t xml:space="preserve"> and </w:t>
-      </w:r>
-      <w:proofErr w:type="spellStart"/>
-      <w:r>
-        <w:t>Applications</w:t>
-      </w:r>
-      <w:proofErr w:type="spellEnd"/>
-      <w:r>
-        <w:t>, 1–14.</w:t>
+      <w:r>
+        <w:t>NeuralComputing and Applications, 1–14.</w:t>
       </w:r>
     </w:p>
     <w:p>
@@ -7935,42 +6377,8 @@
           <w:lang w:val="en-US"/>
         </w:rPr>
       </w:pPr>
-      <w:proofErr w:type="spellStart"/>
-      <w:r>
-        <w:t>Alzahrani</w:t>
-      </w:r>
-      <w:proofErr w:type="spellEnd"/>
-      <w:r>
-        <w:t xml:space="preserve">, A., </w:t>
-      </w:r>
-      <w:proofErr w:type="spellStart"/>
-      <w:r>
-        <w:t>Shamsi</w:t>
-      </w:r>
-      <w:proofErr w:type="spellEnd"/>
-      <w:r>
-        <w:t xml:space="preserve">, P., </w:t>
-      </w:r>
-      <w:proofErr w:type="spellStart"/>
-      <w:r>
-        <w:t>Dagli</w:t>
-      </w:r>
-      <w:proofErr w:type="spellEnd"/>
-      <w:r>
-        <w:t xml:space="preserve">, C., &amp; </w:t>
-      </w:r>
-      <w:proofErr w:type="spellStart"/>
-      <w:proofErr w:type="gramStart"/>
-      <w:r>
-        <w:t>Ferdowsi,M</w:t>
-      </w:r>
-      <w:proofErr w:type="spellEnd"/>
-      <w:r>
-        <w:t>.</w:t>
-      </w:r>
-      <w:proofErr w:type="gramEnd"/>
-      <w:r>
-        <w:t xml:space="preserve"> (2017). </w:t>
+      <w:r>
+        <w:t xml:space="preserve">Alzahrani, A., Shamsi, P., Dagli, C., &amp; Ferdowsi,M. (2017). </w:t>
       </w:r>
       <w:r>
         <w:rPr>
@@ -7982,100 +6390,95 @@
     <w:p>
       <w:pPr>
         <w:jc w:val="both"/>
-      </w:pPr>
-      <w:r>
         <w:rPr>
           <w:lang w:val="en-US"/>
         </w:rPr>
+      </w:pPr>
+      <w:r>
+        <w:rPr>
+          <w:lang w:val="en-US"/>
+        </w:rPr>
         <w:t xml:space="preserve">Barbieri, F., Rajakaruna, S., &amp; Ghosh, A. (2017). Very short-term photovoltaic power forecasting with cloud modeling: A review. </w:t>
       </w:r>
-      <w:proofErr w:type="spellStart"/>
-      <w:r>
-        <w:t>Renewable</w:t>
-      </w:r>
-      <w:proofErr w:type="spellEnd"/>
-      <w:r>
-        <w:t xml:space="preserve"> and </w:t>
-      </w:r>
-      <w:proofErr w:type="spellStart"/>
-      <w:r>
-        <w:t>Sustainable</w:t>
-      </w:r>
-      <w:proofErr w:type="spellEnd"/>
-      <w:r>
-        <w:t xml:space="preserve"> Energy </w:t>
-      </w:r>
-      <w:proofErr w:type="spellStart"/>
-      <w:r>
-        <w:t>Reviews</w:t>
-      </w:r>
-      <w:proofErr w:type="spellEnd"/>
-      <w:r>
-        <w:t>, 75, 242–263.</w:t>
-      </w:r>
-    </w:p>
-    <w:p>
-      <w:pPr>
-        <w:jc w:val="both"/>
+      <w:r>
         <w:rPr>
           <w:lang w:val="en-US"/>
         </w:rPr>
-      </w:pPr>
-      <w:r>
+        <w:t>Renewable and Sustainable Energy Reviews, 75, 242–263.</w:t>
+      </w:r>
+    </w:p>
+    <w:p>
+      <w:pPr>
+        <w:jc w:val="both"/>
         <w:rPr>
           <w:lang w:val="en-US"/>
         </w:rPr>
-        <w:t xml:space="preserve">Binkowski, M., Marti, G., &amp; </w:t>
-      </w:r>
-      <w:proofErr w:type="spellStart"/>
+      </w:pPr>
       <w:r>
         <w:rPr>
           <w:lang w:val="en-US"/>
         </w:rPr>
-        <w:t>Donnat</w:t>
-      </w:r>
-      <w:proofErr w:type="spellEnd"/>
-      <w:r>
+        <w:t>Binkowski, M., Marti, G., &amp; Donnat, P. (2017). Autoregressive convolutional neural networks for asynchronous time series. In Time Series Workshop at International Conference on Machine Learning (ICML), Stockholm, Sweden.</w:t>
+      </w:r>
+    </w:p>
+    <w:p>
+      <w:pPr>
+        <w:jc w:val="both"/>
         <w:rPr>
           <w:lang w:val="en-US"/>
         </w:rPr>
-        <w:t>, P. (2017). Autoregressive convolutional neural networks for asynchronous time series. In Time Series Workshop at International Conference on Machine Learning (ICML), Stockholm, Sweden.</w:t>
-      </w:r>
-    </w:p>
-    <w:p>
-      <w:pPr>
-        <w:jc w:val="both"/>
+      </w:pPr>
+      <w:r>
         <w:rPr>
           <w:lang w:val="en-US"/>
         </w:rPr>
-      </w:pPr>
-      <w:proofErr w:type="spellStart"/>
-      <w:r>
+        <w:t>Brecl, K., &amp; Topic, M. (2018). Photovoltaics (PV) system energy forecast on the basis of the local weather forecast: Problems, uncertainties and solutions. Energies, 11(5), 1143.</w:t>
+      </w:r>
+    </w:p>
+    <w:p>
+      <w:pPr>
+        <w:jc w:val="both"/>
         <w:rPr>
           <w:lang w:val="en-US"/>
         </w:rPr>
-        <w:t>Brecl</w:t>
-      </w:r>
-      <w:proofErr w:type="spellEnd"/>
+      </w:pPr>
       <w:r>
         <w:rPr>
           <w:lang w:val="en-US"/>
         </w:rPr>
-        <w:t xml:space="preserve">, K., &amp; Topic, M. (2018). Photovoltaics (PV) system energy forecast </w:t>
-      </w:r>
-      <w:proofErr w:type="gramStart"/>
+        <w:lastRenderedPageBreak/>
+        <w:t>Cerqueira, V., Torgo, L., Pinto, F., &amp; Soares, C. (2017). Arbitrated ensemble for time series forecasting. In Proceedings of the European Conference on Machine Learning and Principles of Knowledge Discovery in Databases, Cham, pp. 478–494.</w:t>
+      </w:r>
+    </w:p>
+    <w:p>
+      <w:pPr>
+        <w:jc w:val="both"/>
+      </w:pPr>
       <w:r>
         <w:rPr>
           <w:lang w:val="en-US"/>
         </w:rPr>
-        <w:t>on the basis of</w:t>
-      </w:r>
-      <w:proofErr w:type="gramEnd"/>
+        <w:t xml:space="preserve">Chu, Y., Urquhart, B., Gohari, S. M. I., Pedro, H. T. C., Kleissl, J., &amp; Coimbra, C. F. M. (2015). Short-term reforecasting of power output from a 48 mwe solar pv plant. </w:t>
+      </w:r>
+      <w:r>
+        <w:t>Solar Energy, 112, 68–77.</w:t>
+      </w:r>
+    </w:p>
+    <w:p>
+      <w:pPr>
+        <w:jc w:val="both"/>
+      </w:pPr>
+      <w:r>
+        <w:t xml:space="preserve">Coelho, I. M., Coelho, V. N., da Luz, E. J. S., Ochi, L. S., Guimarães, F. G., &amp; Rios, E. (2017). </w:t>
+      </w:r>
       <w:r>
         <w:rPr>
           <w:lang w:val="en-US"/>
         </w:rPr>
-        <w:t xml:space="preserve"> the local weather forecast: Problems, uncertainties and solutions. Energies, 11(5), 1143.</w:t>
+        <w:t xml:space="preserve">A GPU deep learning metaheuristic based model for time series forecasting. </w:t>
+      </w:r>
+      <w:r>
+        <w:t>Applied Energy, 201, 412–418.</w:t>
       </w:r>
     </w:p>
     <w:p>
@@ -8089,230 +6492,35 @@
         <w:rPr>
           <w:lang w:val="en-US"/>
         </w:rPr>
-        <w:lastRenderedPageBreak/>
-        <w:t xml:space="preserve">Cerqueira, V., </w:t>
-      </w:r>
-      <w:proofErr w:type="spellStart"/>
-      <w:r>
+        <w:t>Dong, Z., Yang, D., Reindl, T., &amp; Walsh,W. M. (2015). A novel hybrid approach based on self-organizing maps, support vector regression and particle swarm optimization to forecast solar irradiance. Energy, 82, 570–577.</w:t>
+      </w:r>
+    </w:p>
+    <w:p>
+      <w:pPr>
+        <w:jc w:val="both"/>
         <w:rPr>
           <w:lang w:val="en-US"/>
         </w:rPr>
-        <w:t>Torgo</w:t>
-      </w:r>
-      <w:proofErr w:type="spellEnd"/>
+      </w:pPr>
       <w:r>
         <w:rPr>
           <w:lang w:val="en-US"/>
         </w:rPr>
-        <w:t>, L., Pinto, F., &amp; Soares, C. (2017). Arbitrated ensemble for time series forecasting. In Proceedings of the European Conference on Machine Learning and Principles of Knowledge Discovery in Databases, Cham, pp. 478–494.</w:t>
-      </w:r>
-    </w:p>
-    <w:p>
-      <w:pPr>
-        <w:jc w:val="both"/>
-      </w:pPr>
-      <w:r>
+        <w:t>Ervural, B. C., &amp; Ervural, B. (2018). Improvement of grey prediction models and their usage for energy demand forecasting. Journal of Intelligent &amp; Fuzzy Systems, 24, 2679–2688.</w:t>
+      </w:r>
+    </w:p>
+    <w:p>
+      <w:pPr>
+        <w:jc w:val="both"/>
         <w:rPr>
           <w:lang w:val="en-US"/>
         </w:rPr>
-        <w:t xml:space="preserve">Chu, Y., Urquhart, B., Gohari, S. M. I., Pedro, H. T. C., </w:t>
-      </w:r>
-      <w:proofErr w:type="spellStart"/>
+      </w:pPr>
       <w:r>
         <w:rPr>
           <w:lang w:val="en-US"/>
         </w:rPr>
-        <w:t>Kleissl</w:t>
-      </w:r>
-      <w:proofErr w:type="spellEnd"/>
-      <w:r>
-        <w:rPr>
-          <w:lang w:val="en-US"/>
-        </w:rPr>
-        <w:t xml:space="preserve">, J., &amp; Coimbra, C. F. M. (2015). Short-term reforecasting of power output from a 48 </w:t>
-      </w:r>
-      <w:proofErr w:type="spellStart"/>
-      <w:r>
-        <w:rPr>
-          <w:lang w:val="en-US"/>
-        </w:rPr>
-        <w:t>mwe</w:t>
-      </w:r>
-      <w:proofErr w:type="spellEnd"/>
-      <w:r>
-        <w:rPr>
-          <w:lang w:val="en-US"/>
-        </w:rPr>
-        <w:t xml:space="preserve"> solar </w:t>
-      </w:r>
-      <w:proofErr w:type="spellStart"/>
-      <w:r>
-        <w:rPr>
-          <w:lang w:val="en-US"/>
-        </w:rPr>
-        <w:t>pv</w:t>
-      </w:r>
-      <w:proofErr w:type="spellEnd"/>
-      <w:r>
-        <w:rPr>
-          <w:lang w:val="en-US"/>
-        </w:rPr>
-        <w:t xml:space="preserve"> plant. </w:t>
-      </w:r>
-      <w:r>
-        <w:t>Solar Energy, 112, 68–77.</w:t>
-      </w:r>
-    </w:p>
-    <w:p>
-      <w:pPr>
-        <w:jc w:val="both"/>
-      </w:pPr>
-      <w:r>
-        <w:t xml:space="preserve">Coelho, I. M., Coelho, V. N., da Luz, E. J. S., </w:t>
-      </w:r>
-      <w:proofErr w:type="spellStart"/>
-      <w:r>
-        <w:t>Ochi</w:t>
-      </w:r>
-      <w:proofErr w:type="spellEnd"/>
-      <w:r>
-        <w:t xml:space="preserve">, L. S., Guimarães, F. G., &amp; </w:t>
-      </w:r>
-      <w:proofErr w:type="spellStart"/>
-      <w:r>
-        <w:t>Rios</w:t>
-      </w:r>
-      <w:proofErr w:type="spellEnd"/>
-      <w:r>
-        <w:t xml:space="preserve">, E. (2017). </w:t>
-      </w:r>
-      <w:r>
-        <w:rPr>
-          <w:lang w:val="en-US"/>
-        </w:rPr>
-        <w:t xml:space="preserve">A GPU deep learning </w:t>
-      </w:r>
-      <w:proofErr w:type="gramStart"/>
-      <w:r>
-        <w:rPr>
-          <w:lang w:val="en-US"/>
-        </w:rPr>
-        <w:t>metaheuristic based</w:t>
-      </w:r>
-      <w:proofErr w:type="gramEnd"/>
-      <w:r>
-        <w:rPr>
-          <w:lang w:val="en-US"/>
-        </w:rPr>
-        <w:t xml:space="preserve"> model for time series forecasting. </w:t>
-      </w:r>
-      <w:proofErr w:type="spellStart"/>
-      <w:r>
-        <w:t>Applied</w:t>
-      </w:r>
-      <w:proofErr w:type="spellEnd"/>
-      <w:r>
-        <w:t xml:space="preserve"> Energy, 201, 412–418.</w:t>
-      </w:r>
-    </w:p>
-    <w:p>
-      <w:pPr>
-        <w:jc w:val="both"/>
-        <w:rPr>
-          <w:lang w:val="en-US"/>
-        </w:rPr>
-      </w:pPr>
-      <w:r>
-        <w:rPr>
-          <w:lang w:val="en-US"/>
-        </w:rPr>
-        <w:t xml:space="preserve">Dong, Z., Yang, D., Reindl, T., &amp; </w:t>
-      </w:r>
-      <w:proofErr w:type="spellStart"/>
-      <w:proofErr w:type="gramStart"/>
-      <w:r>
-        <w:rPr>
-          <w:lang w:val="en-US"/>
-        </w:rPr>
-        <w:t>Walsh,W</w:t>
-      </w:r>
-      <w:proofErr w:type="spellEnd"/>
-      <w:r>
-        <w:rPr>
-          <w:lang w:val="en-US"/>
-        </w:rPr>
-        <w:t>.</w:t>
-      </w:r>
-      <w:proofErr w:type="gramEnd"/>
-      <w:r>
-        <w:rPr>
-          <w:lang w:val="en-US"/>
-        </w:rPr>
-        <w:t xml:space="preserve"> M. (2015). A novel hybrid approach based on self-organizing maps, support vector regression and particle swarm optimization to forecast solar irradiance. Energy, 82, 570–577.</w:t>
-      </w:r>
-    </w:p>
-    <w:p>
-      <w:pPr>
-        <w:jc w:val="both"/>
-        <w:rPr>
-          <w:lang w:val="en-US"/>
-        </w:rPr>
-      </w:pPr>
-      <w:proofErr w:type="spellStart"/>
-      <w:r>
-        <w:rPr>
-          <w:lang w:val="en-US"/>
-        </w:rPr>
-        <w:t>Ervural</w:t>
-      </w:r>
-      <w:proofErr w:type="spellEnd"/>
-      <w:r>
-        <w:rPr>
-          <w:lang w:val="en-US"/>
-        </w:rPr>
-        <w:t xml:space="preserve">, B. C., &amp; </w:t>
-      </w:r>
-      <w:proofErr w:type="spellStart"/>
-      <w:r>
-        <w:rPr>
-          <w:lang w:val="en-US"/>
-        </w:rPr>
-        <w:t>Ervural</w:t>
-      </w:r>
-      <w:proofErr w:type="spellEnd"/>
-      <w:r>
-        <w:rPr>
-          <w:lang w:val="en-US"/>
-        </w:rPr>
-        <w:t>, B. (2018). Improvement of grey prediction models and their usage for energy demand forecasting. Journal of Intelligent &amp; Fuzzy Systems, 24, 2679–2688.</w:t>
-      </w:r>
-    </w:p>
-    <w:p>
-      <w:pPr>
-        <w:jc w:val="both"/>
-        <w:rPr>
-          <w:lang w:val="en-US"/>
-        </w:rPr>
-      </w:pPr>
-      <w:r>
-        <w:rPr>
-          <w:lang w:val="en-US"/>
-        </w:rPr>
-        <w:t xml:space="preserve">Flannery, T. F., &amp; </w:t>
-      </w:r>
-      <w:proofErr w:type="spellStart"/>
-      <w:r>
-        <w:rPr>
-          <w:lang w:val="en-US"/>
-        </w:rPr>
-        <w:t>Sahajwalla</w:t>
-      </w:r>
-      <w:proofErr w:type="spellEnd"/>
-      <w:r>
-        <w:rPr>
-          <w:lang w:val="en-US"/>
-        </w:rPr>
-        <w:t>, V. (2013). The critical decade: Australia's future: Solar energy: Climate Commission Secretariat, Department of Industry, Innovation, Climate Change, Science, Research and Tertiary Education. http://apo.org.au/sites/default/files/docs/ClimateCommission_Australias-</w:t>
+        <w:t>Flannery, T. F., &amp; Sahajwalla, V. (2013). The critical decade: Australia's future: Solar energy: Climate Commission Secretariat, Department of Industry, Innovation, Climate Change, Science, Research and Tertiary Education. http://apo.org.au/sites/default/files/docs/ClimateCommission_Australias-</w:t>
       </w:r>
     </w:p>
     <w:p>
@@ -8351,69 +6559,70 @@
           <w:lang w:val="en-US"/>
         </w:rPr>
       </w:pPr>
-      <w:proofErr w:type="spellStart"/>
       <w:r>
         <w:rPr>
           <w:lang w:val="en-US"/>
         </w:rPr>
-        <w:t>Kamilaris</w:t>
-      </w:r>
-      <w:proofErr w:type="spellEnd"/>
-      <w:r>
+        <w:t>Kamilaris, A., &amp; Prenafeta-Boldú, F. X. (2018). Deep learning in agriculture: A survey. Computers and Electronics in Agriculture, 147, 70–90.</w:t>
+      </w:r>
+    </w:p>
+    <w:p>
+      <w:pPr>
+        <w:jc w:val="both"/>
         <w:rPr>
           <w:lang w:val="en-US"/>
         </w:rPr>
-        <w:t>, A., &amp; Prenafeta-</w:t>
-      </w:r>
-      <w:proofErr w:type="spellStart"/>
+      </w:pPr>
       <w:r>
         <w:rPr>
           <w:lang w:val="en-US"/>
         </w:rPr>
-        <w:t>Boldú</w:t>
-      </w:r>
-      <w:proofErr w:type="spellEnd"/>
-      <w:r>
+        <w:t>Koprinska, I., Rana, M., &amp; Agelidis, V. G. (2011). Yearly and seasonal models for electricity load forecasting. In International Joint Conference on Neural Networks (IJCNN), San Jose, CA, USA, pp. 1474–1481.</w:t>
+      </w:r>
+    </w:p>
+    <w:p>
+      <w:pPr>
+        <w:jc w:val="both"/>
         <w:rPr>
           <w:lang w:val="en-US"/>
         </w:rPr>
-        <w:t>, F. X. (2018). Deep learning in agriculture: A survey. Computers and Electronics in Agriculture, 147, 70–90.</w:t>
-      </w:r>
-    </w:p>
-    <w:p>
-      <w:pPr>
-        <w:jc w:val="both"/>
+      </w:pPr>
+      <w:r>
+        <w:t xml:space="preserve">Koprinska, I., Rana, M., Troncoso, A., &amp; Martínez-Álvarez, F. (2013). </w:t>
+      </w:r>
+      <w:r>
         <w:rPr>
           <w:lang w:val="en-US"/>
         </w:rPr>
-      </w:pPr>
-      <w:proofErr w:type="spellStart"/>
-      <w:r>
+        <w:t>Combining pattern  sequence similarity with neural networks for forecasting electricity demand time series. In Proceedings of the International Joint Conference on Neural Networks, Dallas, TX, USA, pp. 1–8.</w:t>
+      </w:r>
+    </w:p>
+    <w:p>
+      <w:pPr>
+        <w:jc w:val="both"/>
         <w:rPr>
           <w:lang w:val="en-US"/>
         </w:rPr>
-        <w:t>Koprinska</w:t>
-      </w:r>
-      <w:proofErr w:type="spellEnd"/>
+      </w:pPr>
       <w:r>
         <w:rPr>
           <w:lang w:val="en-US"/>
         </w:rPr>
-        <w:t xml:space="preserve">, I., Rana, M., &amp; </w:t>
-      </w:r>
-      <w:proofErr w:type="spellStart"/>
-      <w:r>
+        <w:t>Koprinska, I., Wu, D., &amp; Wang, Z. (2018). Convolutional neural networks for energy time series forecasting. In International Joint Conference on Neural Networks (IJCNN), Rio de Janeiro, Brazil, pp. 1–8.</w:t>
+      </w:r>
+    </w:p>
+    <w:p>
+      <w:pPr>
+        <w:jc w:val="both"/>
         <w:rPr>
           <w:lang w:val="en-US"/>
         </w:rPr>
-        <w:t>Agelidis</w:t>
-      </w:r>
-      <w:proofErr w:type="spellEnd"/>
+      </w:pPr>
       <w:r>
         <w:rPr>
           <w:lang w:val="en-US"/>
         </w:rPr>
-        <w:t>, V. G. (2011). Yearly and seasonal models for electricity load forecasting. In International Joint Conference on Neural Networks (IJCNN), San Jose, CA, USA, pp. 1474–1481.</w:t>
+        <w:t>Kostylev, V., &amp; Pavlovski, A. (2011). Solar power forecasting performance—Towards industry standards. In First International Workshop on Integration of Solar Power Into Power Systems, Aarhus, Denmark, pp. 1–11.</w:t>
       </w:r>
     </w:p>
     <w:p>
@@ -8423,33 +6632,29 @@
           <w:lang w:val="en-US"/>
         </w:rPr>
       </w:pPr>
-      <w:proofErr w:type="spellStart"/>
-      <w:r>
-        <w:t>Koprinska</w:t>
-      </w:r>
-      <w:proofErr w:type="spellEnd"/>
-      <w:r>
-        <w:t xml:space="preserve">, I., Rana, M., Troncoso, A., &amp; Martínez-Álvarez, F. (2013). </w:t>
-      </w:r>
       <w:r>
         <w:rPr>
           <w:lang w:val="en-US"/>
         </w:rPr>
-        <w:t xml:space="preserve">Combining </w:t>
-      </w:r>
-      <w:proofErr w:type="gramStart"/>
-      <w:r>
+        <w:lastRenderedPageBreak/>
+        <w:t>Krizhevsky, A., Sutskever, I., &amp; Hinton, G. E. (2012). Imagenet classification with deep convolutional neural networks. In Advances in Neural Information Processing Systems, Lake Tahoe, Nevada, pp. 1097–1105.</w:t>
+      </w:r>
+    </w:p>
+    <w:p>
+      <w:pPr>
+        <w:jc w:val="both"/>
         <w:rPr>
           <w:lang w:val="en-US"/>
         </w:rPr>
-        <w:t>pattern  sequence</w:t>
-      </w:r>
-      <w:proofErr w:type="gramEnd"/>
+      </w:pPr>
+      <w:r>
+        <w:t xml:space="preserve">LeCun, Y., Bengio, Y., &amp; Hinton, G. (2015). </w:t>
+      </w:r>
       <w:r>
         <w:rPr>
           <w:lang w:val="en-US"/>
         </w:rPr>
-        <w:t xml:space="preserve"> similarity with neural networks for forecasting electricity demand time series. In Proceedings of the International Joint Conference on Neural Networks, Dallas, TX, USA, pp. 1–8.</w:t>
+        <w:t>Deep learning. Nature, 521(7553), 436–444. https://doi.org/10.1038/nature14539</w:t>
       </w:r>
     </w:p>
     <w:p>
@@ -8459,55 +6664,79 @@
           <w:lang w:val="en-US"/>
         </w:rPr>
       </w:pPr>
-      <w:proofErr w:type="spellStart"/>
+      <w:r>
+        <w:t xml:space="preserve">Lee, J., Lee, I., &amp; Kim, S. (2017). </w:t>
+      </w:r>
       <w:r>
         <w:rPr>
           <w:lang w:val="en-US"/>
         </w:rPr>
-        <w:t>Koprinska</w:t>
-      </w:r>
-      <w:proofErr w:type="spellEnd"/>
+        <w:t>Multi-site photovoltaic power generation forecasts based on deep-learning algorithm. In 2017 International Conference on Information and Communication Technology Convergence (ICTC), Jeju, South Korea, pp. 1118–1120.</w:t>
+      </w:r>
+    </w:p>
+    <w:p>
+      <w:pPr>
+        <w:jc w:val="both"/>
+      </w:pPr>
       <w:r>
         <w:rPr>
           <w:lang w:val="en-US"/>
         </w:rPr>
-        <w:t>, I., Wu, D., &amp; Wang, Z. (2018). Convolutional neural networks for energy time series forecasting. In International Joint Conference on Neural Networks (IJCNN), Rio de Janeiro, Brazil, pp. 1–8.</w:t>
-      </w:r>
-    </w:p>
-    <w:p>
-      <w:pPr>
-        <w:jc w:val="both"/>
+        <w:t xml:space="preserve">Livingstone, D. J., Manallack, D. T., &amp; Tetko, I. V. (1997). Data modelling with neural networks: Advantages and limitations. </w:t>
+      </w:r>
+      <w:r>
+        <w:t>Journal of Computer-Aided Molecular Design, 11, 135–142.</w:t>
+      </w:r>
+    </w:p>
+    <w:p>
+      <w:pPr>
+        <w:jc w:val="both"/>
+      </w:pPr>
+      <w:r>
+        <w:t xml:space="preserve">Martínez-Álvarez, F., Troncoso, A., Asencio-Cortés, G., &amp; Riquelme, J. C. (2015). </w:t>
+      </w:r>
+      <w:r>
         <w:rPr>
           <w:lang w:val="en-US"/>
         </w:rPr>
-      </w:pPr>
-      <w:proofErr w:type="spellStart"/>
-      <w:r>
+        <w:t xml:space="preserve">A survey on data mining techniques applied to energy time series forecasting. </w:t>
+      </w:r>
+      <w:r>
+        <w:t>Energies, 8, 1–32.</w:t>
+      </w:r>
+    </w:p>
+    <w:p>
+      <w:pPr>
+        <w:jc w:val="both"/>
         <w:rPr>
           <w:lang w:val="en-US"/>
         </w:rPr>
-        <w:t>Kostylev</w:t>
-      </w:r>
-      <w:proofErr w:type="spellEnd"/>
+      </w:pPr>
+      <w:r>
+        <w:t xml:space="preserve">Martínez-Álvarez, F., Troncoso, A., Riquelme, J. C., &amp; Aguilar, J. S. (2011). </w:t>
+      </w:r>
       <w:r>
         <w:rPr>
           <w:lang w:val="en-US"/>
         </w:rPr>
-        <w:t xml:space="preserve">, V., &amp; Pavlovski, A. (2011). Solar power forecasting performance—Towards industry standards. In First International Workshop on Integration of Solar Power </w:t>
-      </w:r>
-      <w:proofErr w:type="gramStart"/>
-      <w:r>
+        <w:t>Energy time series forecasting based on pattern sequence similarity. IEEE Transactions on Knowledge and Data Engineering, 23, 1230–1243.</w:t>
+      </w:r>
+    </w:p>
+    <w:p>
+      <w:pPr>
+        <w:jc w:val="both"/>
         <w:rPr>
           <w:lang w:val="en-US"/>
         </w:rPr>
-        <w:t>Into</w:t>
-      </w:r>
-      <w:proofErr w:type="gramEnd"/>
+      </w:pPr>
+      <w:r>
+        <w:t xml:space="preserve">Mohammadi, M., Al-Fuqaha, A., Sorour, S., &amp; Guizani, M. (2018). </w:t>
+      </w:r>
       <w:r>
         <w:rPr>
           <w:lang w:val="en-US"/>
         </w:rPr>
-        <w:t xml:space="preserve"> Power Systems, Aarhus, Denmark, pp. 1–11.</w:t>
+        <w:t>Deep learning for IoT big data and streaming analytics: A survey. IEEE Communications Surveys Tutorials, 20(4), 2923–2960.</w:t>
       </w:r>
     </w:p>
     <w:p>
@@ -8517,48 +6746,74 @@
           <w:lang w:val="en-US"/>
         </w:rPr>
       </w:pPr>
-      <w:proofErr w:type="spellStart"/>
       <w:r>
         <w:rPr>
           <w:lang w:val="en-US"/>
         </w:rPr>
+        <w:t>Neo, Y. Q., Teo, T. T., Woo, W. L., Logenthiran, T., &amp; Sharma, A. (2017). Forecasting of photovoltaic power using deep belief network. In Tencon 2017 - 2017 IEEE Region 10 Conference, Penang, Malaysia, pp. 1189–1194.</w:t>
+      </w:r>
+    </w:p>
+    <w:p>
+      <w:pPr>
+        <w:jc w:val="both"/>
+        <w:rPr>
+          <w:lang w:val="en-US"/>
+        </w:rPr>
+      </w:pPr>
+      <w:r>
+        <w:rPr>
+          <w:lang w:val="en-US"/>
+        </w:rPr>
         <w:lastRenderedPageBreak/>
-        <w:t>Krizhevsky</w:t>
-      </w:r>
-      <w:proofErr w:type="spellEnd"/>
+        <w:t>Oliveira, M., &amp; Torgo, L. (2015). Ensembles for time series forecasting. In Proceedings of the Sixth Asian Conference on Machine Learning, Nha Trang City, Vietnam, pp. 360–370.</w:t>
+      </w:r>
+    </w:p>
+    <w:p>
+      <w:pPr>
+        <w:jc w:val="both"/>
+      </w:pPr>
+      <w:r>
+        <w:t xml:space="preserve">Pedro, H. T. C., &amp; Coimbra, C. F. M. (2012). </w:t>
+      </w:r>
       <w:r>
         <w:rPr>
           <w:lang w:val="en-US"/>
         </w:rPr>
-        <w:t xml:space="preserve">, A., </w:t>
-      </w:r>
-      <w:proofErr w:type="spellStart"/>
-      <w:r>
+        <w:t xml:space="preserve">Assessment of forecasting techniques for solar power production with no exogenous inputs. </w:t>
+      </w:r>
+      <w:r>
+        <w:t>Solar Energy, 86, 2017–2028.</w:t>
+      </w:r>
+    </w:p>
+    <w:p>
+      <w:pPr>
+        <w:jc w:val="both"/>
         <w:rPr>
           <w:lang w:val="en-US"/>
         </w:rPr>
-        <w:t>Sutskever</w:t>
-      </w:r>
-      <w:proofErr w:type="spellEnd"/>
+      </w:pPr>
+      <w:r>
+        <w:t xml:space="preserve">Pouyanfar, S., Sadiq, S., Yan, Y., Tian, H., Tao, Y., Reyes, M. P., ... </w:t>
+      </w:r>
       <w:r>
         <w:rPr>
           <w:lang w:val="en-US"/>
         </w:rPr>
-        <w:t xml:space="preserve">, I., &amp; Hinton, G. E. (2012). </w:t>
-      </w:r>
-      <w:proofErr w:type="spellStart"/>
-      <w:r>
+        <w:t>Iyengar, S. S. (2018). A survey on deep learning: Algorithms, techniques, and applications. ACM Computing Surveys, 51(5), 92:1–92:36. https://doi.org/10.1145/3234150</w:t>
+      </w:r>
+    </w:p>
+    <w:p>
+      <w:pPr>
+        <w:jc w:val="both"/>
         <w:rPr>
           <w:lang w:val="en-US"/>
         </w:rPr>
-        <w:t>Imagenet</w:t>
-      </w:r>
-      <w:proofErr w:type="spellEnd"/>
+      </w:pPr>
       <w:r>
         <w:rPr>
           <w:lang w:val="en-US"/>
         </w:rPr>
-        <w:t xml:space="preserve"> classification with deep convolutional neural networks. In Advances in Neural Information Processing Systems, Lake Tahoe, Nevada, pp. 1097–1105.</w:t>
+        <w:t>Qiu, M., Zhao, P., Zhang, K., Huang, J., Shi, X., Wang, X., &amp; Chu, W. (2017). A short-term rainfall prediction model using multi-task convolutional neural networks. In 2017 IEEE International Conference on Data Mining (ICDM), New Orleans, LA, USA, pp. 395–404.</w:t>
       </w:r>
     </w:p>
     <w:p>
@@ -8568,27 +6823,11 @@
           <w:lang w:val="en-US"/>
         </w:rPr>
       </w:pPr>
-      <w:proofErr w:type="spellStart"/>
-      <w:r>
-        <w:t>LeCun</w:t>
-      </w:r>
-      <w:proofErr w:type="spellEnd"/>
-      <w:r>
-        <w:t xml:space="preserve">, Y., </w:t>
-      </w:r>
-      <w:proofErr w:type="spellStart"/>
-      <w:r>
-        <w:t>Bengio</w:t>
-      </w:r>
-      <w:proofErr w:type="spellEnd"/>
-      <w:r>
-        <w:t xml:space="preserve">, Y., &amp; Hinton, G. (2015). </w:t>
-      </w:r>
       <w:r>
         <w:rPr>
           <w:lang w:val="en-US"/>
         </w:rPr>
-        <w:t>Deep learning. Nature, 521(7553), 436–444. https://doi.org/10.1038/nature14539</w:t>
+        <w:t>Rana, M., Koprinska, I., &amp; Agelidis, V. G. (2015). 2d-interval forecasts for solar power production. Solar Energy, 122, 191–203.</w:t>
       </w:r>
     </w:p>
     <w:p>
@@ -8599,459 +6838,52 @@
         </w:rPr>
       </w:pPr>
       <w:r>
-        <w:t xml:space="preserve">Lee, J., Lee, I., &amp; Kim, S. (2017). </w:t>
-      </w:r>
-      <w:r>
         <w:rPr>
           <w:lang w:val="en-US"/>
         </w:rPr>
-        <w:t>Multi-site photovoltaic power generation forecasts based on deep-learning algorithm. In 2017 International Conference on Information and Communication Technology Convergence (ICTC), Jeju, South Korea, pp. 1118–1120.</w:t>
-      </w:r>
-    </w:p>
-    <w:p>
-      <w:pPr>
-        <w:jc w:val="both"/>
-      </w:pPr>
-      <w:r>
+        <w:t>Reikard, G. (2009). Predicting solar radiation at high resolutions: A comparison of time series forecasts. Solar Energy, 83, 342–349.</w:t>
+      </w:r>
+    </w:p>
+    <w:p>
+      <w:pPr>
+        <w:jc w:val="both"/>
         <w:rPr>
           <w:lang w:val="en-US"/>
         </w:rPr>
-        <w:t xml:space="preserve">Livingstone, D. J., </w:t>
-      </w:r>
-      <w:proofErr w:type="spellStart"/>
+      </w:pPr>
       <w:r>
         <w:rPr>
           <w:lang w:val="en-US"/>
         </w:rPr>
-        <w:t>Manallack</w:t>
-      </w:r>
-      <w:proofErr w:type="spellEnd"/>
-      <w:r>
+        <w:t>Schmidhuber, J. (2015). Deep learning in neural networks: An overview. Neural Networks, 61, 85–117.</w:t>
+      </w:r>
+    </w:p>
+    <w:p>
+      <w:pPr>
+        <w:jc w:val="both"/>
         <w:rPr>
           <w:lang w:val="en-US"/>
         </w:rPr>
-        <w:t xml:space="preserve">, D. T., &amp; </w:t>
-      </w:r>
-      <w:proofErr w:type="spellStart"/>
+      </w:pPr>
       <w:r>
         <w:rPr>
           <w:lang w:val="en-US"/>
         </w:rPr>
-        <w:t>Tetko</w:t>
-      </w:r>
-      <w:proofErr w:type="spellEnd"/>
-      <w:r>
+        <w:t>SolarPowerEurope (2016). Global market outlook for solar power / 2016 - 2020.</w:t>
+      </w:r>
+    </w:p>
+    <w:p>
+      <w:pPr>
+        <w:jc w:val="both"/>
         <w:rPr>
           <w:lang w:val="en-US"/>
         </w:rPr>
-        <w:t xml:space="preserve">, I. V. (1997). Data modelling with neural networks: Advantages and limitations. </w:t>
-      </w:r>
-      <w:proofErr w:type="spellStart"/>
-      <w:r>
-        <w:t>Journal</w:t>
-      </w:r>
-      <w:proofErr w:type="spellEnd"/>
-      <w:r>
-        <w:t xml:space="preserve"> of </w:t>
-      </w:r>
-      <w:proofErr w:type="spellStart"/>
-      <w:r>
-        <w:t>Computer-Aided</w:t>
-      </w:r>
-      <w:proofErr w:type="spellEnd"/>
-      <w:r>
-        <w:t xml:space="preserve"> Molecular Design, 11, 135–142.</w:t>
-      </w:r>
-    </w:p>
-    <w:p>
-      <w:pPr>
-        <w:jc w:val="both"/>
-      </w:pPr>
-      <w:r>
-        <w:t xml:space="preserve">Martínez-Álvarez, F., Troncoso, A., Asencio-Cortés, G., &amp; Riquelme, J. C. (2015). </w:t>
-      </w:r>
+      </w:pPr>
       <w:r>
         <w:rPr>
           <w:lang w:val="en-US"/>
         </w:rPr>
-        <w:t xml:space="preserve">A survey on data mining techniques applied to energy time series forecasting. </w:t>
-      </w:r>
-      <w:proofErr w:type="spellStart"/>
-      <w:r>
-        <w:t>Energies</w:t>
-      </w:r>
-      <w:proofErr w:type="spellEnd"/>
-      <w:r>
-        <w:t>, 8, 1–32.</w:t>
-      </w:r>
-    </w:p>
-    <w:p>
-      <w:pPr>
-        <w:jc w:val="both"/>
-        <w:rPr>
-          <w:lang w:val="en-US"/>
-        </w:rPr>
-      </w:pPr>
-      <w:r>
-        <w:t xml:space="preserve">Martínez-Álvarez, F., Troncoso, A., Riquelme, J. C., &amp; Aguilar, J. S. (2011). </w:t>
-      </w:r>
-      <w:r>
-        <w:rPr>
-          <w:lang w:val="en-US"/>
-        </w:rPr>
-        <w:t>Energy time series forecasting based on pattern sequence similarity. IEEE Transactions on Knowledge and Data Engineering, 23, 1230–1243.</w:t>
-      </w:r>
-    </w:p>
-    <w:p>
-      <w:pPr>
-        <w:jc w:val="both"/>
-        <w:rPr>
-          <w:lang w:val="en-US"/>
-        </w:rPr>
-      </w:pPr>
-      <w:proofErr w:type="spellStart"/>
-      <w:r>
-        <w:t>Mohammadi</w:t>
-      </w:r>
-      <w:proofErr w:type="spellEnd"/>
-      <w:r>
-        <w:t>, M., Al-</w:t>
-      </w:r>
-      <w:proofErr w:type="spellStart"/>
-      <w:r>
-        <w:t>Fuqaha</w:t>
-      </w:r>
-      <w:proofErr w:type="spellEnd"/>
-      <w:r>
-        <w:t xml:space="preserve">, A., </w:t>
-      </w:r>
-      <w:proofErr w:type="spellStart"/>
-      <w:r>
-        <w:t>Sorour</w:t>
-      </w:r>
-      <w:proofErr w:type="spellEnd"/>
-      <w:r>
-        <w:t xml:space="preserve">, S., &amp; </w:t>
-      </w:r>
-      <w:proofErr w:type="spellStart"/>
-      <w:r>
-        <w:t>Guizani</w:t>
-      </w:r>
-      <w:proofErr w:type="spellEnd"/>
-      <w:r>
-        <w:t xml:space="preserve">, M. (2018). </w:t>
-      </w:r>
-      <w:r>
-        <w:rPr>
-          <w:lang w:val="en-US"/>
-        </w:rPr>
-        <w:t>Deep learning for IoT big data and streaming analytics: A survey. IEEE Communications Surveys Tutorials, 20(4), 2923–2960.</w:t>
-      </w:r>
-    </w:p>
-    <w:p>
-      <w:pPr>
-        <w:jc w:val="both"/>
-        <w:rPr>
-          <w:lang w:val="en-US"/>
-        </w:rPr>
-      </w:pPr>
-      <w:r>
-        <w:rPr>
-          <w:lang w:val="en-US"/>
-        </w:rPr>
-        <w:t xml:space="preserve">Neo, Y. Q., Teo, T. T., Woo, W. L., Logenthiran, T., &amp; Sharma, A. (2017). Forecasting of photovoltaic power using deep belief network. In </w:t>
-      </w:r>
-      <w:proofErr w:type="spellStart"/>
-      <w:r>
-        <w:rPr>
-          <w:lang w:val="en-US"/>
-        </w:rPr>
-        <w:t>Tencon</w:t>
-      </w:r>
-      <w:proofErr w:type="spellEnd"/>
-      <w:r>
-        <w:rPr>
-          <w:lang w:val="en-US"/>
-        </w:rPr>
-        <w:t xml:space="preserve"> 2017 - 2017 IEEE Region 10 Conference, Penang, Malaysia, pp. 1189–1194.</w:t>
-      </w:r>
-    </w:p>
-    <w:p>
-      <w:pPr>
-        <w:jc w:val="both"/>
-        <w:rPr>
-          <w:lang w:val="en-US"/>
-        </w:rPr>
-      </w:pPr>
-      <w:r>
-        <w:rPr>
-          <w:lang w:val="en-US"/>
-        </w:rPr>
-        <w:lastRenderedPageBreak/>
-        <w:t xml:space="preserve">Oliveira, M., &amp; </w:t>
-      </w:r>
-      <w:proofErr w:type="spellStart"/>
-      <w:r>
-        <w:rPr>
-          <w:lang w:val="en-US"/>
-        </w:rPr>
-        <w:t>Torgo</w:t>
-      </w:r>
-      <w:proofErr w:type="spellEnd"/>
-      <w:r>
-        <w:rPr>
-          <w:lang w:val="en-US"/>
-        </w:rPr>
-        <w:t xml:space="preserve">, L. (2015). Ensembles for time series forecasting. In Proceedings of the Sixth Asian Conference on Machine Learning, </w:t>
-      </w:r>
-      <w:proofErr w:type="spellStart"/>
-      <w:r>
-        <w:rPr>
-          <w:lang w:val="en-US"/>
-        </w:rPr>
-        <w:t>Nha</w:t>
-      </w:r>
-      <w:proofErr w:type="spellEnd"/>
-      <w:r>
-        <w:rPr>
-          <w:lang w:val="en-US"/>
-        </w:rPr>
-        <w:t xml:space="preserve"> Trang City, Vietnam, pp. 360–370.</w:t>
-      </w:r>
-    </w:p>
-    <w:p>
-      <w:pPr>
-        <w:jc w:val="both"/>
-      </w:pPr>
-      <w:r>
-        <w:t xml:space="preserve">Pedro, H. T. C., &amp; </w:t>
-      </w:r>
-      <w:proofErr w:type="spellStart"/>
-      <w:r>
-        <w:t>Coimbra</w:t>
-      </w:r>
-      <w:proofErr w:type="spellEnd"/>
-      <w:r>
-        <w:t xml:space="preserve">, C. F. M. (2012). </w:t>
-      </w:r>
-      <w:r>
-        <w:rPr>
-          <w:lang w:val="en-US"/>
-        </w:rPr>
-        <w:t xml:space="preserve">Assessment of forecasting techniques for solar power production with no exogenous inputs. </w:t>
-      </w:r>
-      <w:r>
-        <w:t>Solar Energy, 86, 2017–2028.</w:t>
-      </w:r>
-    </w:p>
-    <w:p>
-      <w:pPr>
-        <w:jc w:val="both"/>
-        <w:rPr>
-          <w:lang w:val="en-US"/>
-        </w:rPr>
-      </w:pPr>
-      <w:proofErr w:type="spellStart"/>
-      <w:r>
-        <w:t>Pouyanfar</w:t>
-      </w:r>
-      <w:proofErr w:type="spellEnd"/>
-      <w:r>
-        <w:t xml:space="preserve">, S., </w:t>
-      </w:r>
-      <w:proofErr w:type="spellStart"/>
-      <w:r>
-        <w:t>Sadiq</w:t>
-      </w:r>
-      <w:proofErr w:type="spellEnd"/>
-      <w:r>
-        <w:t xml:space="preserve">, S., Yan, Y., </w:t>
-      </w:r>
-      <w:proofErr w:type="spellStart"/>
-      <w:r>
-        <w:t>Tian</w:t>
-      </w:r>
-      <w:proofErr w:type="spellEnd"/>
-      <w:r>
-        <w:t xml:space="preserve">, H., Tao, Y., Reyes, M. P., ... </w:t>
-      </w:r>
-      <w:r>
-        <w:rPr>
-          <w:lang w:val="en-US"/>
-        </w:rPr>
-        <w:t>Iyengar, S. S. (2018). A survey on deep learning: Algorithms, techniques, and applications. ACM Computing Surveys, 51(5), 92:1–92:36. https://doi.org/10.1145/3234150</w:t>
-      </w:r>
-    </w:p>
-    <w:p>
-      <w:pPr>
-        <w:jc w:val="both"/>
-        <w:rPr>
-          <w:lang w:val="en-US"/>
-        </w:rPr>
-      </w:pPr>
-      <w:r>
-        <w:rPr>
-          <w:lang w:val="en-US"/>
-        </w:rPr>
-        <w:t>Qiu, M., Zhao, P., Zhang, K., Huang, J., Shi, X., Wang, X., &amp; Chu, W. (2017). A short-term rainfall prediction model using multi-task convolutional neural networks. In 2017 IEEE International Conference on Data Mining (ICDM), New Orleans, LA, USA, pp. 395–404.</w:t>
-      </w:r>
-    </w:p>
-    <w:p>
-      <w:pPr>
-        <w:jc w:val="both"/>
-        <w:rPr>
-          <w:lang w:val="en-US"/>
-        </w:rPr>
-      </w:pPr>
-      <w:r>
-        <w:rPr>
-          <w:lang w:val="en-US"/>
-        </w:rPr>
-        <w:t xml:space="preserve">Rana, M., </w:t>
-      </w:r>
-      <w:proofErr w:type="spellStart"/>
-      <w:r>
-        <w:rPr>
-          <w:lang w:val="en-US"/>
-        </w:rPr>
-        <w:t>Koprinska</w:t>
-      </w:r>
-      <w:proofErr w:type="spellEnd"/>
-      <w:r>
-        <w:rPr>
-          <w:lang w:val="en-US"/>
-        </w:rPr>
-        <w:t xml:space="preserve">, I., &amp; </w:t>
-      </w:r>
-      <w:proofErr w:type="spellStart"/>
-      <w:r>
-        <w:rPr>
-          <w:lang w:val="en-US"/>
-        </w:rPr>
-        <w:t>Agelidis</w:t>
-      </w:r>
-      <w:proofErr w:type="spellEnd"/>
-      <w:r>
-        <w:rPr>
-          <w:lang w:val="en-US"/>
-        </w:rPr>
-        <w:t>, V. G. (2015). 2d-interval forecasts for solar power production. Solar Energy, 122, 191–203.</w:t>
-      </w:r>
-    </w:p>
-    <w:p>
-      <w:pPr>
-        <w:jc w:val="both"/>
-        <w:rPr>
-          <w:lang w:val="en-US"/>
-        </w:rPr>
-      </w:pPr>
-      <w:proofErr w:type="spellStart"/>
-      <w:r>
-        <w:rPr>
-          <w:lang w:val="en-US"/>
-        </w:rPr>
-        <w:t>Reikard</w:t>
-      </w:r>
-      <w:proofErr w:type="spellEnd"/>
-      <w:r>
-        <w:rPr>
-          <w:lang w:val="en-US"/>
-        </w:rPr>
-        <w:t>, G. (2009). Predicting solar radiation at high resolutions: A comparison of time series forecasts. Solar Energy, 83, 342–349.</w:t>
-      </w:r>
-    </w:p>
-    <w:p>
-      <w:pPr>
-        <w:jc w:val="both"/>
-        <w:rPr>
-          <w:lang w:val="en-US"/>
-        </w:rPr>
-      </w:pPr>
-      <w:proofErr w:type="spellStart"/>
-      <w:r>
-        <w:rPr>
-          <w:lang w:val="en-US"/>
-        </w:rPr>
-        <w:t>Schmidhuber</w:t>
-      </w:r>
-      <w:proofErr w:type="spellEnd"/>
-      <w:r>
-        <w:rPr>
-          <w:lang w:val="en-US"/>
-        </w:rPr>
-        <w:t>, J. (2015). Deep learning in neural networks: An overview. Neural Networks, 61, 85–117.</w:t>
-      </w:r>
-    </w:p>
-    <w:p>
-      <w:pPr>
-        <w:jc w:val="both"/>
-        <w:rPr>
-          <w:lang w:val="en-US"/>
-        </w:rPr>
-      </w:pPr>
-      <w:proofErr w:type="spellStart"/>
-      <w:r>
-        <w:rPr>
-          <w:lang w:val="en-US"/>
-        </w:rPr>
-        <w:t>SolarPowerEurope</w:t>
-      </w:r>
-      <w:proofErr w:type="spellEnd"/>
-      <w:r>
-        <w:rPr>
-          <w:lang w:val="en-US"/>
-        </w:rPr>
-        <w:t xml:space="preserve"> (2016). Global market outlook for solar power / 2016 - 2020.</w:t>
-      </w:r>
-    </w:p>
-    <w:p>
-      <w:pPr>
-        <w:jc w:val="both"/>
-        <w:rPr>
-          <w:lang w:val="en-US"/>
-        </w:rPr>
-      </w:pPr>
-      <w:proofErr w:type="spellStart"/>
-      <w:r>
-        <w:rPr>
-          <w:lang w:val="en-US"/>
-        </w:rPr>
-        <w:t>Thorey</w:t>
-      </w:r>
-      <w:proofErr w:type="spellEnd"/>
-      <w:r>
-        <w:rPr>
-          <w:lang w:val="en-US"/>
-        </w:rPr>
-        <w:t xml:space="preserve">, J., </w:t>
-      </w:r>
-      <w:proofErr w:type="spellStart"/>
-      <w:r>
-        <w:rPr>
-          <w:lang w:val="en-US"/>
-        </w:rPr>
-        <w:t>Chaussin</w:t>
-      </w:r>
-      <w:proofErr w:type="spellEnd"/>
-      <w:r>
-        <w:rPr>
-          <w:lang w:val="en-US"/>
-        </w:rPr>
-        <w:t xml:space="preserve">, C., &amp; Mallet, V. (2018). Ensemble forecast of photovoltaic power with online </w:t>
-      </w:r>
-      <w:proofErr w:type="spellStart"/>
-      <w:r>
-        <w:rPr>
-          <w:lang w:val="en-US"/>
-        </w:rPr>
-        <w:t>crps</w:t>
-      </w:r>
-      <w:proofErr w:type="spellEnd"/>
-      <w:r>
-        <w:rPr>
-          <w:lang w:val="en-US"/>
-        </w:rPr>
-        <w:t xml:space="preserve"> learning. International Journal of Forecasting, 34(4), 762–773.</w:t>
+        <w:t>Thorey, J., Chaussin, C., &amp; Mallet, V. (2018). Ensemble forecast of photovoltaic power with online crps learning. International Journal of Forecasting, 34(4), 762–773.</w:t>
       </w:r>
     </w:p>
     <w:p>
@@ -9094,21 +6926,21 @@
         <w:rPr>
           <w:lang w:val="en-US"/>
         </w:rPr>
-        <w:t xml:space="preserve">Wang, Z., &amp; </w:t>
-      </w:r>
-      <w:proofErr w:type="spellStart"/>
-      <w:r>
+        <w:t>Wang, Z., &amp; Koprinska, I. (2017). Solar power prediction with data source weighted nearest neighbors. In Proceedings of the International Joint Conference on Neural Networks, Anchorage, AK, USA, pp. 1411–1418.</w:t>
+      </w:r>
+    </w:p>
+    <w:p>
+      <w:pPr>
+        <w:jc w:val="both"/>
         <w:rPr>
           <w:lang w:val="en-US"/>
         </w:rPr>
-        <w:t>Koprinska</w:t>
-      </w:r>
-      <w:proofErr w:type="spellEnd"/>
+      </w:pPr>
       <w:r>
         <w:rPr>
           <w:lang w:val="en-US"/>
         </w:rPr>
-        <w:t>, I. (2017). Solar power prediction with data source weighted nearest neighbors. In Proceedings of the International Joint Conference on Neural Networks, Anchorage, AK, USA, pp. 1411–1418.</w:t>
+        <w:t>Wang, Z., Koprinska, I., &amp; Rana, M. (2017). Solar power forecasting using pattern sequences. In Artificial Neural Networks and Machine Learning (ICANN), Cham, pp. 486–494.</w:t>
       </w:r>
     </w:p>
     <w:p>
@@ -9122,71 +6954,56 @@
         <w:rPr>
           <w:lang w:val="en-US"/>
         </w:rPr>
-        <w:t xml:space="preserve">Wang, Z., </w:t>
-      </w:r>
-      <w:proofErr w:type="spellStart"/>
-      <w:r>
+        <w:t>Wang, Z., Koprinska, I., &amp; Rana, M. (2017). Solar power prediction using weather type pair patterns. In Proceedings of the International Joint Conference on Neural Networks, Anchorage, AK, USA, pp. 4259–4266.</w:t>
+      </w:r>
+    </w:p>
+    <w:p>
+      <w:pPr>
+        <w:jc w:val="both"/>
         <w:rPr>
           <w:lang w:val="en-US"/>
         </w:rPr>
-        <w:t>Koprinska</w:t>
-      </w:r>
-      <w:proofErr w:type="spellEnd"/>
+      </w:pPr>
       <w:r>
         <w:rPr>
           <w:lang w:val="en-US"/>
         </w:rPr>
-        <w:t>, I., &amp; Rana, M. (2017). Solar power forecasting using pattern sequences. In Artificial Neural Networks and Machine Learning (ICANN), Cham, pp. 486–494.</w:t>
-      </w:r>
-    </w:p>
-    <w:p>
-      <w:pPr>
-        <w:jc w:val="both"/>
+        <w:t xml:space="preserve">Wang, H., Yi, H., Peng, J., Wang, G., Liu, Y., Jiang, H., &amp; Liu, W. (2017). Deterministic and probabilistic forecasting of photovoltaic power based on deep convolutional neural network. </w:t>
+      </w:r>
+      <w:r>
         <w:rPr>
           <w:lang w:val="en-US"/>
         </w:rPr>
-      </w:pPr>
-      <w:r>
+        <w:t>Energy Conversion and Management, 153, 409–422.</w:t>
+      </w:r>
+    </w:p>
+    <w:p>
+      <w:pPr>
+        <w:jc w:val="both"/>
         <w:rPr>
           <w:lang w:val="en-US"/>
         </w:rPr>
-        <w:t xml:space="preserve">Wang, Z., </w:t>
-      </w:r>
-      <w:proofErr w:type="spellStart"/>
+      </w:pPr>
       <w:r>
         <w:rPr>
           <w:lang w:val="en-US"/>
         </w:rPr>
-        <w:t>Koprinska</w:t>
-      </w:r>
-      <w:proofErr w:type="spellEnd"/>
-      <w:r>
+        <w:t>Xu, C., Chen, H., Wang, J., Guo, Y., &amp; Yuan, Y. (2019). Improving prediction performance for indoor temperature in public buildings based on a novel deep learning method. Building and Environment, 148, 128–135.</w:t>
+      </w:r>
+    </w:p>
+    <w:p>
+      <w:pPr>
+        <w:jc w:val="both"/>
         <w:rPr>
           <w:lang w:val="en-US"/>
         </w:rPr>
-        <w:t>, I., &amp; Rana, M. (2017). Solar power prediction using weather type pair patterns. In Proceedings of the International Joint Conference on Neural Networks, Anchorage, AK, USA, pp. 4259–4266.</w:t>
-      </w:r>
-    </w:p>
-    <w:p>
-      <w:pPr>
-        <w:jc w:val="both"/>
       </w:pPr>
       <w:r>
         <w:rPr>
           <w:lang w:val="en-US"/>
         </w:rPr>
-        <w:t xml:space="preserve">Wang, H., Yi, H., Peng, J., Wang, G., Liu, Y., Jiang, H., &amp; Liu, W. (2017). Deterministic and probabilistic forecasting of photovoltaic power based on deep convolutional neural network. </w:t>
-      </w:r>
-      <w:r>
-        <w:t xml:space="preserve">Energy </w:t>
-      </w:r>
-      <w:proofErr w:type="spellStart"/>
-      <w:r>
-        <w:t>Conversion</w:t>
-      </w:r>
-      <w:proofErr w:type="spellEnd"/>
-      <w:r>
-        <w:t xml:space="preserve"> and Management, 153, 409–422.</w:t>
+        <w:lastRenderedPageBreak/>
+        <w:t>Yuchi, S., Gergely, S., &amp; Brandt, B. A. R. (2018). Solar pv output prediction from video streams using convolutional neural networks. Energy and Environmental Science, 11, 1811–1818.</w:t>
       </w:r>
     </w:p>
     <w:p>
@@ -9200,85 +7017,21 @@
         <w:rPr>
           <w:lang w:val="en-US"/>
         </w:rPr>
-        <w:t>Xu, C., Chen, H., Wang, J., Guo, Y., &amp; Yuan, Y. (2019). Improving prediction performance for indoor temperature in public buildings based on a novel deep learning method. Building and Environment, 148, 128–135.</w:t>
-      </w:r>
-    </w:p>
-    <w:p>
-      <w:pPr>
-        <w:jc w:val="both"/>
+        <w:t>Zhang, X., Li, Y., Lu, S., Hamann, H., Hodge, B. S., &amp; Lehman, B. (2018). A solar time-based analog ensemble method for regional solar power forecasting. IEEE Transactions on Sustainable Energy, 10, 268–279.</w:t>
+      </w:r>
+    </w:p>
+    <w:p>
+      <w:pPr>
+        <w:jc w:val="both"/>
+      </w:pPr>
+      <w:r>
         <w:rPr>
           <w:lang w:val="en-US"/>
         </w:rPr>
-      </w:pPr>
-      <w:r>
-        <w:rPr>
-          <w:lang w:val="en-US"/>
-        </w:rPr>
-        <w:lastRenderedPageBreak/>
-        <w:t xml:space="preserve">Yuchi, S., Gergely, S., &amp; Brandt, B. A. R. (2018). Solar </w:t>
-      </w:r>
-      <w:proofErr w:type="spellStart"/>
-      <w:r>
-        <w:rPr>
-          <w:lang w:val="en-US"/>
-        </w:rPr>
-        <w:t>pv</w:t>
-      </w:r>
-      <w:proofErr w:type="spellEnd"/>
-      <w:r>
-        <w:rPr>
-          <w:lang w:val="en-US"/>
-        </w:rPr>
-        <w:t xml:space="preserve"> output prediction from video streams using convolutional neural networks. Energy and Environmental Science, 11, 1811–1818.</w:t>
-      </w:r>
-    </w:p>
-    <w:p>
-      <w:pPr>
-        <w:jc w:val="both"/>
-        <w:rPr>
-          <w:lang w:val="en-US"/>
-        </w:rPr>
-      </w:pPr>
-      <w:r>
-        <w:rPr>
-          <w:lang w:val="en-US"/>
-        </w:rPr>
-        <w:t>Zhang, X., Li, Y., Lu, S., Hamann, H., Hodge, B. S., &amp; Lehman, B. (2018). A solar time-based analog ensemble method for regional solar power forecasting. IEEE Transactions on Sustainable Energy, 10, 268–279.</w:t>
-      </w:r>
-    </w:p>
-    <w:p>
-      <w:pPr>
-        <w:jc w:val="both"/>
-      </w:pPr>
-      <w:r>
-        <w:rPr>
-          <w:lang w:val="en-US"/>
-        </w:rPr>
         <w:t xml:space="preserve">Zhou, Y., Chang, F., Chang, L., Kao, I., &amp; Wang, Y. (2019). Explore a deep learning multi-output neural network for regional multi-step ahead air quality forecasts. </w:t>
       </w:r>
-      <w:proofErr w:type="spellStart"/>
-      <w:r>
-        <w:t>Journal</w:t>
-      </w:r>
-      <w:proofErr w:type="spellEnd"/>
-      <w:r>
-        <w:t xml:space="preserve"> of </w:t>
-      </w:r>
-      <w:proofErr w:type="spellStart"/>
-      <w:r>
-        <w:t>Cleaner</w:t>
-      </w:r>
-      <w:proofErr w:type="spellEnd"/>
-      <w:r>
-        <w:t xml:space="preserve"> </w:t>
-      </w:r>
-      <w:proofErr w:type="spellStart"/>
-      <w:r>
-        <w:t>Production</w:t>
-      </w:r>
-      <w:proofErr w:type="spellEnd"/>
-      <w:r>
-        <w:t>, 209, 134–145.</w:t>
+      <w:r>
+        <w:t>Journal of Cleaner Production, 209, 134–145.</w:t>
       </w:r>
     </w:p>
     <w:p>
@@ -9318,7 +7071,7 @@
 
 <file path=word/comments.xml><?xml version="1.0" encoding="utf-8"?>
 <w:comments xmlns:wpc="http://schemas.microsoft.com/office/word/2010/wordprocessingCanvas" xmlns:cx="http://schemas.microsoft.com/office/drawing/2014/chartex" xmlns:cx1="http://schemas.microsoft.com/office/drawing/2015/9/8/chartex" xmlns:cx2="http://schemas.microsoft.com/office/drawing/2015/10/21/chartex" xmlns:cx3="http://schemas.microsoft.com/office/drawing/2016/5/9/chartex" xmlns:cx4="http://schemas.microsoft.com/office/drawing/2016/5/10/chartex" xmlns:cx5="http://schemas.microsoft.com/office/drawing/2016/5/11/chartex" xmlns:cx6="http://schemas.microsoft.com/office/drawing/2016/5/12/chartex" xmlns:cx7="http://schemas.microsoft.com/office/drawing/2016/5/13/chartex" xmlns:cx8="http://schemas.microsoft.com/office/drawing/2016/5/14/chartex" xmlns:mc="http://schemas.openxmlformats.org/markup-compatibility/2006" xmlns:aink="http://schemas.microsoft.com/office/drawing/2016/ink" xmlns:am3d="http://schemas.microsoft.com/office/drawing/2017/model3d" xmlns:o="urn:schemas-microsoft-com:office:office" xmlns:oel="http://schemas.microsoft.com/office/2019/extlst" xmlns:r="http://schemas.openxmlformats.org/officeDocument/2006/relationships" xmlns:m="http://schemas.openxmlformats.org/officeDocument/2006/math" xmlns:v="urn:schemas-microsoft-com:vml" xmlns:wp14="http://schemas.microsoft.com/office/word/2010/wordprocessingDrawing" xmlns:wp="http://schemas.openxmlformats.org/drawingml/2006/wordprocessingDrawing" xmlns:w10="urn:schemas-microsoft-com:office:word" xmlns:w="http://schemas.openxmlformats.org/wordprocessingml/2006/main" xmlns:w14="http://schemas.microsoft.com/office/word/2010/wordml" xmlns:w15="http://schemas.microsoft.com/office/word/2012/wordml" xmlns:w16cex="http://schemas.microsoft.com/office/word/2018/wordml/cex" xmlns:w16cid="http://schemas.microsoft.com/office/word/2016/wordml/cid" xmlns:w16="http://schemas.microsoft.com/office/word/2018/wordml" xmlns:w16sdtdh="http://schemas.microsoft.com/office/word/2020/wordml/sdtdatahash" xmlns:w16se="http://schemas.microsoft.com/office/word/2015/wordml/symex" xmlns:wpg="http://schemas.microsoft.com/office/word/2010/wordprocessingGroup" xmlns:wpi="http://schemas.microsoft.com/office/word/2010/wordprocessingInk" xmlns:wne="http://schemas.microsoft.com/office/word/2006/wordml" xmlns:wps="http://schemas.microsoft.com/office/word/2010/wordprocessingShape" mc:Ignorable="w14 w15 w16se w16cid w16 w16cex w16sdtdh wp14">
-  <w:comment w:id="18" w:author="Héctor Moreno" w:date="2024-03-15T19:02:00Z" w:initials="">
+  <w:comment w:id="10" w:author="Héctor Moreno" w:date="2024-03-15T19:02:00Z" w:initials="">
     <w:p>
       <w:pPr>
         <w:widowControl w:val="0"/>
@@ -9348,7 +7101,7 @@
       </w:r>
     </w:p>
   </w:comment>
-  <w:comment w:id="20" w:author="Hector Antonio Moreno Martin" w:date="2024-03-16T10:46:00Z" w:initials="HM">
+  <w:comment w:id="11" w:author="Hector Antonio Moreno Martin" w:date="2024-03-16T10:46:00Z" w:initials="HM">
     <w:p>
       <w:pPr>
         <w:pStyle w:val="Textocomentario"/>
@@ -9364,7 +7117,7 @@
       </w:r>
     </w:p>
   </w:comment>
-  <w:comment w:id="37" w:author="Héctor Moreno" w:date="2024-03-15T12:51:00Z" w:initials="">
+  <w:comment w:id="16" w:author="Héctor Moreno" w:date="2024-03-15T12:51:00Z" w:initials="">
     <w:p>
       <w:pPr>
         <w:widowControl w:val="0"/>
@@ -9394,7 +7147,7 @@
       </w:r>
     </w:p>
   </w:comment>
-  <w:comment w:id="47" w:author="Hector Antonio Moreno Martin" w:date="2024-03-16T12:49:00Z" w:initials="HM">
+  <w:comment w:id="22" w:author="Hector Antonio Moreno Martin" w:date="2024-03-16T12:49:00Z" w:initials="HM">
     <w:p>
       <w:pPr>
         <w:pStyle w:val="Textocomentario"/>
@@ -9410,7 +7163,23 @@
       </w:r>
     </w:p>
   </w:comment>
-  <w:comment w:id="48" w:author="Héctor Moreno" w:date="2024-03-15T17:38:00Z" w:initials="">
+  <w:comment w:id="23" w:author="Hector Antonio Moreno Martin" w:date="2024-03-16T18:47:00Z" w:initials="HM">
+    <w:p>
+      <w:pPr>
+        <w:pStyle w:val="Textocomentario"/>
+      </w:pPr>
+      <w:r>
+        <w:rPr>
+          <w:rStyle w:val="Refdecomentario"/>
+        </w:rPr>
+        <w:annotationRef/>
+      </w:r>
+      <w:r>
+        <w:t>Completar</w:t>
+      </w:r>
+    </w:p>
+  </w:comment>
+  <w:comment w:id="24" w:author="Héctor Moreno" w:date="2024-03-15T17:38:00Z" w:initials="">
     <w:p>
       <w:pPr>
         <w:widowControl w:val="0"/>
@@ -9440,7 +7209,7 @@
       </w:r>
     </w:p>
   </w:comment>
-  <w:comment w:id="49" w:author="Héctor EichZz Moreno" w:date="2024-03-15T22:18:00Z" w:initials="HE">
+  <w:comment w:id="25" w:author="Héctor EichZz Moreno" w:date="2024-03-15T22:18:00Z" w:initials="HE">
     <w:p>
       <w:pPr>
         <w:pStyle w:val="Textocomentario"/>
@@ -9456,7 +7225,7 @@
       </w:r>
     </w:p>
   </w:comment>
-  <w:comment w:id="50" w:author="Héctor Moreno" w:date="2024-03-15T12:21:00Z" w:initials="">
+  <w:comment w:id="26" w:author="Héctor Moreno" w:date="2024-03-15T12:21:00Z" w:initials="">
     <w:p>
       <w:pPr>
         <w:widowControl w:val="0"/>
@@ -9495,6 +7264,7 @@
   <w15:commentEx w15:paraId="722EF411" w15:done="0"/>
   <w15:commentEx w15:paraId="360118F0" w15:done="0"/>
   <w15:commentEx w15:paraId="69B82BF1" w15:done="0"/>
+  <w15:commentEx w15:paraId="7EB48C14" w15:done="0"/>
   <w15:commentEx w15:paraId="63269191" w15:done="0"/>
   <w15:commentEx w15:paraId="0442FE7F" w15:paraIdParent="63269191" w15:done="0"/>
   <w15:commentEx w15:paraId="59AB5478" w15:done="0"/>
@@ -9505,6 +7275,7 @@
 <w16cex:commentsExtensible xmlns:wpc="http://schemas.microsoft.com/office/word/2010/wordprocessingCanvas" xmlns:cx="http://schemas.microsoft.com/office/drawing/2014/chartex" xmlns:cx1="http://schemas.microsoft.com/office/drawing/2015/9/8/chartex" xmlns:cx2="http://schemas.microsoft.com/office/drawing/2015/10/21/chartex" xmlns:cx3="http://schemas.microsoft.com/office/drawing/2016/5/9/chartex" xmlns:cx4="http://schemas.microsoft.com/office/drawing/2016/5/10/chartex" xmlns:cx5="http://schemas.microsoft.com/office/drawing/2016/5/11/chartex" xmlns:cx6="http://schemas.microsoft.com/office/drawing/2016/5/12/chartex" xmlns:cx7="http://schemas.microsoft.com/office/drawing/2016/5/13/chartex" xmlns:cx8="http://schemas.microsoft.com/office/drawing/2016/5/14/chartex" xmlns:cr="http://schemas.microsoft.com/office/comments/2020/reactions" xmlns:mc="http://schemas.openxmlformats.org/markup-compatibility/2006" xmlns:aink="http://schemas.microsoft.com/office/drawing/2016/ink" xmlns:am3d="http://schemas.microsoft.com/office/drawing/2017/model3d" xmlns:o="urn:schemas-microsoft-com:office:office" xmlns:oel="http://schemas.microsoft.com/office/2019/extlst" xmlns:r="http://schemas.openxmlformats.org/officeDocument/2006/relationships" xmlns:m="http://schemas.openxmlformats.org/officeDocument/2006/math" xmlns:v="urn:schemas-microsoft-com:vml" xmlns:wp14="http://schemas.microsoft.com/office/word/2010/wordprocessingDrawing" xmlns:wp="http://schemas.openxmlformats.org/drawingml/2006/wordprocessingDrawing" xmlns:w10="urn:schemas-microsoft-com:office:word" xmlns:w="http://schemas.openxmlformats.org/wordprocessingml/2006/main" xmlns:w14="http://schemas.microsoft.com/office/word/2010/wordml" xmlns:w15="http://schemas.microsoft.com/office/word/2012/wordml" xmlns:w16cex="http://schemas.microsoft.com/office/word/2018/wordml/cex" xmlns:w16cid="http://schemas.microsoft.com/office/word/2016/wordml/cid" xmlns:w16="http://schemas.microsoft.com/office/word/2018/wordml" xmlns:w16sdtdh="http://schemas.microsoft.com/office/word/2020/wordml/sdtdatahash" xmlns:w16se="http://schemas.microsoft.com/office/word/2015/wordml/symex" xmlns:wpg="http://schemas.microsoft.com/office/word/2010/wordprocessingGroup" xmlns:wpi="http://schemas.microsoft.com/office/word/2010/wordprocessingInk" xmlns:wne="http://schemas.microsoft.com/office/word/2006/wordml" xmlns:wps="http://schemas.microsoft.com/office/word/2010/wordprocessingShape" mc:Ignorable="w14 w15 w16se w16cid w16 w16cex w16sdtdh cr wp14">
   <w16cex:commentExtensible w16cex:durableId="4F2AE760" w16cex:dateUtc="2024-03-16T09:46:00Z"/>
   <w16cex:commentExtensible w16cex:durableId="13D67AA2" w16cex:dateUtc="2024-03-16T11:49:00Z"/>
+  <w16cex:commentExtensible w16cex:durableId="52D1791D" w16cex:dateUtc="2024-03-16T17:47:00Z"/>
   <w16cex:commentExtensible w16cex:durableId="2D4CA869">
     <w16cex:extLst>
       <w16:ext w16:uri="{CE6994B0-6A32-4C9F-8C6B-6E91EDA988CE}">
@@ -9528,6 +7299,7 @@
   <w16cid:commentId w16cid:paraId="722EF411" w16cid:durableId="4F2AE760"/>
   <w16cid:commentId w16cid:paraId="360118F0" w16cid:durableId="2FE62344"/>
   <w16cid:commentId w16cid:paraId="69B82BF1" w16cid:durableId="13D67AA2"/>
+  <w16cid:commentId w16cid:paraId="7EB48C14" w16cid:durableId="52D1791D"/>
   <w16cid:commentId w16cid:paraId="63269191" w16cid:durableId="2D4CA869"/>
   <w16cid:commentId w16cid:paraId="0442FE7F" w16cid:durableId="4C5185E0"/>
   <w16cid:commentId w16cid:paraId="59AB5478" w16cid:durableId="5847764D"/>
@@ -11169,6 +8941,119 @@
     </w:lvl>
   </w:abstractNum>
   <w:abstractNum w:abstractNumId="12" w15:restartNumberingAfterBreak="0">
+    <w:nsid w:val="546F6B0A"/>
+    <w:multiLevelType w:val="hybridMultilevel"/>
+    <w:tmpl w:val="609A555A"/>
+    <w:lvl w:ilvl="0" w:tplc="0C0A0003">
+      <w:start w:val="1"/>
+      <w:numFmt w:val="bullet"/>
+      <w:lvlText w:val="o"/>
+      <w:lvlJc w:val="left"/>
+      <w:pPr>
+        <w:ind w:left="1800" w:hanging="360"/>
+      </w:pPr>
+      <w:rPr>
+        <w:rFonts w:ascii="Courier New" w:hAnsi="Courier New" w:cs="Courier New" w:hint="default"/>
+      </w:rPr>
+    </w:lvl>
+    <w:lvl w:ilvl="1" w:tplc="0C0A0003" w:tentative="1">
+      <w:start w:val="1"/>
+      <w:numFmt w:val="bullet"/>
+      <w:lvlText w:val="o"/>
+      <w:lvlJc w:val="left"/>
+      <w:pPr>
+        <w:ind w:left="2520" w:hanging="360"/>
+      </w:pPr>
+      <w:rPr>
+        <w:rFonts w:ascii="Courier New" w:hAnsi="Courier New" w:cs="Courier New" w:hint="default"/>
+      </w:rPr>
+    </w:lvl>
+    <w:lvl w:ilvl="2" w:tplc="0C0A0005" w:tentative="1">
+      <w:start w:val="1"/>
+      <w:numFmt w:val="bullet"/>
+      <w:lvlText w:val=""/>
+      <w:lvlJc w:val="left"/>
+      <w:pPr>
+        <w:ind w:left="3240" w:hanging="360"/>
+      </w:pPr>
+      <w:rPr>
+        <w:rFonts w:ascii="Wingdings" w:hAnsi="Wingdings" w:hint="default"/>
+      </w:rPr>
+    </w:lvl>
+    <w:lvl w:ilvl="3" w:tplc="0C0A0001" w:tentative="1">
+      <w:start w:val="1"/>
+      <w:numFmt w:val="bullet"/>
+      <w:lvlText w:val=""/>
+      <w:lvlJc w:val="left"/>
+      <w:pPr>
+        <w:ind w:left="3960" w:hanging="360"/>
+      </w:pPr>
+      <w:rPr>
+        <w:rFonts w:ascii="Symbol" w:hAnsi="Symbol" w:hint="default"/>
+      </w:rPr>
+    </w:lvl>
+    <w:lvl w:ilvl="4" w:tplc="0C0A0003" w:tentative="1">
+      <w:start w:val="1"/>
+      <w:numFmt w:val="bullet"/>
+      <w:lvlText w:val="o"/>
+      <w:lvlJc w:val="left"/>
+      <w:pPr>
+        <w:ind w:left="4680" w:hanging="360"/>
+      </w:pPr>
+      <w:rPr>
+        <w:rFonts w:ascii="Courier New" w:hAnsi="Courier New" w:cs="Courier New" w:hint="default"/>
+      </w:rPr>
+    </w:lvl>
+    <w:lvl w:ilvl="5" w:tplc="0C0A0005" w:tentative="1">
+      <w:start w:val="1"/>
+      <w:numFmt w:val="bullet"/>
+      <w:lvlText w:val=""/>
+      <w:lvlJc w:val="left"/>
+      <w:pPr>
+        <w:ind w:left="5400" w:hanging="360"/>
+      </w:pPr>
+      <w:rPr>
+        <w:rFonts w:ascii="Wingdings" w:hAnsi="Wingdings" w:hint="default"/>
+      </w:rPr>
+    </w:lvl>
+    <w:lvl w:ilvl="6" w:tplc="0C0A0001" w:tentative="1">
+      <w:start w:val="1"/>
+      <w:numFmt w:val="bullet"/>
+      <w:lvlText w:val=""/>
+      <w:lvlJc w:val="left"/>
+      <w:pPr>
+        <w:ind w:left="6120" w:hanging="360"/>
+      </w:pPr>
+      <w:rPr>
+        <w:rFonts w:ascii="Symbol" w:hAnsi="Symbol" w:hint="default"/>
+      </w:rPr>
+    </w:lvl>
+    <w:lvl w:ilvl="7" w:tplc="0C0A0003" w:tentative="1">
+      <w:start w:val="1"/>
+      <w:numFmt w:val="bullet"/>
+      <w:lvlText w:val="o"/>
+      <w:lvlJc w:val="left"/>
+      <w:pPr>
+        <w:ind w:left="6840" w:hanging="360"/>
+      </w:pPr>
+      <w:rPr>
+        <w:rFonts w:ascii="Courier New" w:hAnsi="Courier New" w:cs="Courier New" w:hint="default"/>
+      </w:rPr>
+    </w:lvl>
+    <w:lvl w:ilvl="8" w:tplc="0C0A0005" w:tentative="1">
+      <w:start w:val="1"/>
+      <w:numFmt w:val="bullet"/>
+      <w:lvlText w:val=""/>
+      <w:lvlJc w:val="left"/>
+      <w:pPr>
+        <w:ind w:left="7560" w:hanging="360"/>
+      </w:pPr>
+      <w:rPr>
+        <w:rFonts w:ascii="Wingdings" w:hAnsi="Wingdings" w:hint="default"/>
+      </w:rPr>
+    </w:lvl>
+  </w:abstractNum>
+  <w:abstractNum w:abstractNumId="13" w15:restartNumberingAfterBreak="0">
     <w:nsid w:val="588F2E96"/>
     <w:multiLevelType w:val="multilevel"/>
     <w:tmpl w:val="ED1CDEE0"/>
@@ -11282,7 +9167,7 @@
       </w:rPr>
     </w:lvl>
   </w:abstractNum>
-  <w:abstractNum w:abstractNumId="13" w15:restartNumberingAfterBreak="0">
+  <w:abstractNum w:abstractNumId="14" w15:restartNumberingAfterBreak="0">
     <w:nsid w:val="58CD0BE5"/>
     <w:multiLevelType w:val="multilevel"/>
     <w:tmpl w:val="FEB4FE22"/>
@@ -11395,7 +9280,7 @@
       </w:rPr>
     </w:lvl>
   </w:abstractNum>
-  <w:abstractNum w:abstractNumId="14" w15:restartNumberingAfterBreak="0">
+  <w:abstractNum w:abstractNumId="15" w15:restartNumberingAfterBreak="0">
     <w:nsid w:val="5E081DA0"/>
     <w:multiLevelType w:val="hybridMultilevel"/>
     <w:tmpl w:val="72824B12"/>
@@ -11508,7 +9393,7 @@
       </w:rPr>
     </w:lvl>
   </w:abstractNum>
-  <w:abstractNum w:abstractNumId="15" w15:restartNumberingAfterBreak="0">
+  <w:abstractNum w:abstractNumId="16" w15:restartNumberingAfterBreak="0">
     <w:nsid w:val="6E6A219D"/>
     <w:multiLevelType w:val="multilevel"/>
     <w:tmpl w:val="E4F87E3C"/>
@@ -11628,13 +9513,13 @@
     <w:abstractNumId w:val="8"/>
   </w:num>
   <w:num w:numId="3" w16cid:durableId="1616907440">
-    <w:abstractNumId w:val="15"/>
+    <w:abstractNumId w:val="16"/>
   </w:num>
   <w:num w:numId="4" w16cid:durableId="1418745785">
     <w:abstractNumId w:val="5"/>
   </w:num>
   <w:num w:numId="5" w16cid:durableId="1633906451">
-    <w:abstractNumId w:val="13"/>
+    <w:abstractNumId w:val="14"/>
   </w:num>
   <w:num w:numId="6" w16cid:durableId="1723483783">
     <w:abstractNumId w:val="0"/>
@@ -11655,19 +9540,22 @@
     <w:abstractNumId w:val="11"/>
   </w:num>
   <w:num w:numId="12" w16cid:durableId="878706859">
-    <w:abstractNumId w:val="14"/>
+    <w:abstractNumId w:val="15"/>
   </w:num>
   <w:num w:numId="13" w16cid:durableId="631181443">
     <w:abstractNumId w:val="6"/>
   </w:num>
   <w:num w:numId="14" w16cid:durableId="1584299062">
-    <w:abstractNumId w:val="12"/>
+    <w:abstractNumId w:val="13"/>
   </w:num>
   <w:num w:numId="15" w16cid:durableId="493498517">
     <w:abstractNumId w:val="1"/>
   </w:num>
   <w:num w:numId="16" w16cid:durableId="1605071965">
     <w:abstractNumId w:val="10"/>
+  </w:num>
+  <w:num w:numId="17" w16cid:durableId="1210995279">
+    <w:abstractNumId w:val="12"/>
   </w:num>
 </w:numbering>
 </file>

</xml_diff>